<commit_message>
add Lab02, Lab04 and Zvitu
</commit_message>
<xml_diff>
--- a/Zvitu/oop_lab_01.docx
+++ b/Zvitu/oop_lab_01.docx
@@ -9237,7 +9237,9 @@
         <w:rPr>
           <w:rFonts w:cs="Times New Roman"/>
           <w:b/>
-          <w:szCs w:val="28"/>
+          <w:noProof/>
+          <w:szCs w:val="28"/>
+          <w:lang w:eastAsia="uk-UA"/>
         </w:rPr>
         <w:drawing>
           <wp:inline distT="0" distB="0" distL="0" distR="0" wp14:anchorId="3D47B38B" wp14:editId="3A3B1DBB">
@@ -9318,8 +9320,9 @@
         <w:rPr>
           <w:rFonts w:cs="Times New Roman"/>
           <w:b/>
-          <w:szCs w:val="28"/>
-          <w:lang w:val="en-US"/>
+          <w:noProof/>
+          <w:szCs w:val="28"/>
+          <w:lang w:eastAsia="uk-UA"/>
         </w:rPr>
         <w:drawing>
           <wp:inline distT="0" distB="0" distL="0" distR="0" wp14:anchorId="77A966B4" wp14:editId="0B403C5A">
@@ -10813,7 +10816,9 @@
         <w:rPr>
           <w:rFonts w:cs="Times New Roman"/>
           <w:b/>
-          <w:szCs w:val="28"/>
+          <w:noProof/>
+          <w:szCs w:val="28"/>
+          <w:lang w:eastAsia="uk-UA"/>
         </w:rPr>
         <w:drawing>
           <wp:inline distT="0" distB="0" distL="0" distR="0" wp14:anchorId="6BA05E93" wp14:editId="0DCCF7A0">
@@ -10895,8 +10900,9 @@
         <w:rPr>
           <w:rFonts w:cs="Times New Roman"/>
           <w:b/>
-          <w:szCs w:val="28"/>
-          <w:lang w:val="en-US"/>
+          <w:noProof/>
+          <w:szCs w:val="28"/>
+          <w:lang w:eastAsia="uk-UA"/>
         </w:rPr>
         <w:drawing>
           <wp:inline distT="0" distB="0" distL="0" distR="0" wp14:anchorId="0BE32224" wp14:editId="34059BE5">
@@ -10957,8 +10963,9 @@
         <w:rPr>
           <w:rFonts w:cs="Times New Roman"/>
           <w:b/>
-          <w:szCs w:val="28"/>
-          <w:lang w:val="en-US"/>
+          <w:noProof/>
+          <w:szCs w:val="28"/>
+          <w:lang w:eastAsia="uk-UA"/>
         </w:rPr>
         <w:drawing>
           <wp:inline distT="0" distB="0" distL="0" distR="0" wp14:anchorId="0D50707A" wp14:editId="562DCAFB">
@@ -12641,7 +12648,9 @@
         <w:rPr>
           <w:rFonts w:cs="Times New Roman"/>
           <w:b/>
-          <w:szCs w:val="28"/>
+          <w:noProof/>
+          <w:szCs w:val="28"/>
+          <w:lang w:eastAsia="uk-UA"/>
         </w:rPr>
         <w:drawing>
           <wp:inline distT="0" distB="0" distL="0" distR="0" wp14:anchorId="1D23D703" wp14:editId="2E9B42BD">
@@ -12723,8 +12732,9 @@
         <w:rPr>
           <w:rFonts w:cs="Times New Roman"/>
           <w:b/>
-          <w:szCs w:val="28"/>
-          <w:lang w:val="en-US"/>
+          <w:noProof/>
+          <w:szCs w:val="28"/>
+          <w:lang w:eastAsia="uk-UA"/>
         </w:rPr>
         <w:drawing>
           <wp:inline distT="0" distB="0" distL="0" distR="0" wp14:anchorId="0D630CA3" wp14:editId="1BEB9260">
@@ -12786,8 +12796,9 @@
         <w:rPr>
           <w:rFonts w:cs="Times New Roman"/>
           <w:b/>
-          <w:szCs w:val="28"/>
-          <w:lang w:val="en-US"/>
+          <w:noProof/>
+          <w:szCs w:val="28"/>
+          <w:lang w:eastAsia="uk-UA"/>
         </w:rPr>
         <w:drawing>
           <wp:inline distT="0" distB="0" distL="0" distR="0" wp14:anchorId="13466028" wp14:editId="5498E1FF">
@@ -14591,7 +14602,9 @@
         <w:rPr>
           <w:rFonts w:cs="Times New Roman"/>
           <w:b/>
-          <w:szCs w:val="28"/>
+          <w:noProof/>
+          <w:szCs w:val="28"/>
+          <w:lang w:eastAsia="uk-UA"/>
         </w:rPr>
         <w:drawing>
           <wp:inline distT="0" distB="0" distL="0" distR="0" wp14:anchorId="30998E52" wp14:editId="7DC98D18">
@@ -14665,8 +14678,9 @@
         <w:rPr>
           <w:rFonts w:cs="Times New Roman"/>
           <w:b/>
-          <w:szCs w:val="28"/>
-          <w:lang w:val="en-US"/>
+          <w:noProof/>
+          <w:szCs w:val="28"/>
+          <w:lang w:eastAsia="uk-UA"/>
         </w:rPr>
         <w:drawing>
           <wp:inline distT="0" distB="0" distL="0" distR="0" wp14:anchorId="01ECDB7D" wp14:editId="4B150B73">
@@ -15399,7 +15413,9 @@
         <w:rPr>
           <w:rFonts w:cs="Times New Roman"/>
           <w:b/>
-          <w:szCs w:val="28"/>
+          <w:noProof/>
+          <w:szCs w:val="28"/>
+          <w:lang w:eastAsia="uk-UA"/>
         </w:rPr>
         <w:drawing>
           <wp:inline distT="0" distB="0" distL="0" distR="0" wp14:anchorId="658EBB2F" wp14:editId="5B0479E9">
@@ -15473,8 +15489,9 @@
         <w:rPr>
           <w:rFonts w:cs="Times New Roman"/>
           <w:b/>
-          <w:szCs w:val="28"/>
-          <w:lang w:val="en-US"/>
+          <w:noProof/>
+          <w:szCs w:val="28"/>
+          <w:lang w:eastAsia="uk-UA"/>
         </w:rPr>
         <w:drawing>
           <wp:inline distT="0" distB="0" distL="0" distR="0" wp14:anchorId="02734832" wp14:editId="1BA5610F">
@@ -17249,7 +17266,9 @@
         <w:rPr>
           <w:rFonts w:cs="Times New Roman"/>
           <w:b/>
-          <w:szCs w:val="28"/>
+          <w:noProof/>
+          <w:szCs w:val="28"/>
+          <w:lang w:eastAsia="uk-UA"/>
         </w:rPr>
         <w:drawing>
           <wp:inline distT="0" distB="0" distL="0" distR="0" wp14:anchorId="193DEBA5" wp14:editId="10DC6F08">
@@ -17330,8 +17349,9 @@
         <w:rPr>
           <w:rFonts w:cs="Times New Roman"/>
           <w:b/>
-          <w:szCs w:val="28"/>
-          <w:lang w:val="en-US"/>
+          <w:noProof/>
+          <w:szCs w:val="28"/>
+          <w:lang w:eastAsia="uk-UA"/>
         </w:rPr>
         <w:drawing>
           <wp:inline distT="0" distB="0" distL="0" distR="0" wp14:anchorId="3EF8EE42" wp14:editId="03A44AEE">
@@ -18863,10 +18883,10 @@
           <w:szCs w:val="28"/>
         </w:rPr>
         <w:drawing>
-          <wp:inline distT="0" distB="0" distL="0" distR="0" wp14:anchorId="1A313E73" wp14:editId="3FFB0251">
-            <wp:extent cx="5422103" cy="2184400"/>
-            <wp:effectExtent l="0" t="0" r="7620" b="6350"/>
-            <wp:docPr id="27" name="Рисунок 27"/>
+          <wp:inline distT="0" distB="0" distL="0" distR="0" wp14:anchorId="3FA92EB2" wp14:editId="632C78B4">
+            <wp:extent cx="4343400" cy="2310130"/>
+            <wp:effectExtent l="0" t="0" r="0" b="0"/>
+            <wp:docPr id="5" name="Рисунок 5"/>
             <wp:cNvGraphicFramePr>
               <a:graphicFrameLocks xmlns:a="http://schemas.openxmlformats.org/drawingml/2006/main" noChangeAspect="1"/>
             </wp:cNvGraphicFramePr>
@@ -18886,7 +18906,7 @@
                   <pic:spPr>
                     <a:xfrm>
                       <a:off x="0" y="0"/>
-                      <a:ext cx="5431847" cy="2188326"/>
+                      <a:ext cx="4368158" cy="2323298"/>
                     </a:xfrm>
                     <a:prstGeom prst="rect">
                       <a:avLst/>
@@ -18938,10 +18958,10 @@
           <w:lang w:val="en-US"/>
         </w:rPr>
         <w:drawing>
-          <wp:inline distT="0" distB="0" distL="0" distR="0" wp14:anchorId="29FF2DE2" wp14:editId="20DFDF25">
-            <wp:extent cx="4749800" cy="394951"/>
-            <wp:effectExtent l="0" t="0" r="0" b="5715"/>
-            <wp:docPr id="28" name="Рисунок 28"/>
+          <wp:inline distT="0" distB="0" distL="0" distR="0" wp14:anchorId="14CF9135" wp14:editId="7A025E17">
+            <wp:extent cx="2943636" cy="523948"/>
+            <wp:effectExtent l="0" t="0" r="9525" b="9525"/>
+            <wp:docPr id="29" name="Рисунок 29"/>
             <wp:cNvGraphicFramePr>
               <a:graphicFrameLocks xmlns:a="http://schemas.openxmlformats.org/drawingml/2006/main" noChangeAspect="1"/>
             </wp:cNvGraphicFramePr>
@@ -18961,7 +18981,7 @@
                   <pic:spPr>
                     <a:xfrm>
                       <a:off x="0" y="0"/>
-                      <a:ext cx="4837536" cy="402246"/>
+                      <a:ext cx="2943636" cy="523948"/>
                     </a:xfrm>
                     <a:prstGeom prst="rect">
                       <a:avLst/>
@@ -18973,6 +18993,8 @@
           </wp:inline>
         </w:drawing>
       </w:r>
+      <w:bookmarkStart w:id="1" w:name="_GoBack"/>
+      <w:bookmarkEnd w:id="1"/>
     </w:p>
     <w:p>
       <w:pPr>
@@ -19064,6 +19086,16 @@
                 <w:szCs w:val="20"/>
               </w:rPr>
             </w:pPr>
+            <w:proofErr w:type="spellStart"/>
+            <w:r>
+              <w:rPr>
+                <w:rFonts w:ascii="Courier New" w:hAnsi="Courier New" w:cs="Courier New"/>
+                <w:sz w:val="20"/>
+                <w:szCs w:val="20"/>
+              </w:rPr>
+              <w:t>import</w:t>
+            </w:r>
+            <w:proofErr w:type="spellEnd"/>
             <w:r>
               <w:rPr>
                 <w:rFonts w:ascii="Courier New" w:hAnsi="Courier New" w:cs="Courier New"/>
@@ -19072,16 +19104,44 @@
               </w:rPr>
               <w:t xml:space="preserve"> </w:t>
             </w:r>
-          </w:p>
-          <w:p>
-            <w:pPr>
-              <w:ind w:firstLine="0"/>
-              <w:rPr>
-                <w:rFonts w:ascii="Courier New" w:hAnsi="Courier New" w:cs="Courier New"/>
-                <w:sz w:val="20"/>
-                <w:szCs w:val="20"/>
-              </w:rPr>
-            </w:pPr>
+            <w:proofErr w:type="spellStart"/>
+            <w:r>
+              <w:rPr>
+                <w:rFonts w:ascii="Courier New" w:hAnsi="Courier New" w:cs="Courier New"/>
+                <w:sz w:val="20"/>
+                <w:szCs w:val="20"/>
+              </w:rPr>
+              <w:t>java.util.ArrayList</w:t>
+            </w:r>
+            <w:proofErr w:type="spellEnd"/>
+            <w:r>
+              <w:rPr>
+                <w:rFonts w:ascii="Courier New" w:hAnsi="Courier New" w:cs="Courier New"/>
+                <w:sz w:val="20"/>
+                <w:szCs w:val="20"/>
+              </w:rPr>
+              <w:t>;</w:t>
+            </w:r>
+          </w:p>
+          <w:p>
+            <w:pPr>
+              <w:ind w:firstLine="0"/>
+              <w:rPr>
+                <w:rFonts w:ascii="Courier New" w:hAnsi="Courier New" w:cs="Courier New"/>
+                <w:sz w:val="20"/>
+                <w:szCs w:val="20"/>
+              </w:rPr>
+            </w:pPr>
+            <w:proofErr w:type="spellStart"/>
+            <w:r>
+              <w:rPr>
+                <w:rFonts w:ascii="Courier New" w:hAnsi="Courier New" w:cs="Courier New"/>
+                <w:sz w:val="20"/>
+                <w:szCs w:val="20"/>
+              </w:rPr>
+              <w:t>import</w:t>
+            </w:r>
+            <w:proofErr w:type="spellEnd"/>
             <w:r>
               <w:rPr>
                 <w:rFonts w:ascii="Courier New" w:hAnsi="Courier New" w:cs="Courier New"/>
@@ -19097,6 +19157,44 @@
                 <w:sz w:val="20"/>
                 <w:szCs w:val="20"/>
               </w:rPr>
+              <w:t>java.util.List</w:t>
+            </w:r>
+            <w:proofErr w:type="spellEnd"/>
+            <w:r>
+              <w:rPr>
+                <w:rFonts w:ascii="Courier New" w:hAnsi="Courier New" w:cs="Courier New"/>
+                <w:sz w:val="20"/>
+                <w:szCs w:val="20"/>
+              </w:rPr>
+              <w:t>;</w:t>
+            </w:r>
+          </w:p>
+          <w:p>
+            <w:pPr>
+              <w:ind w:firstLine="0"/>
+              <w:rPr>
+                <w:rFonts w:ascii="Courier New" w:hAnsi="Courier New" w:cs="Courier New"/>
+                <w:sz w:val="20"/>
+                <w:szCs w:val="20"/>
+              </w:rPr>
+            </w:pPr>
+          </w:p>
+          <w:p>
+            <w:pPr>
+              <w:ind w:firstLine="0"/>
+              <w:rPr>
+                <w:rFonts w:ascii="Courier New" w:hAnsi="Courier New" w:cs="Courier New"/>
+                <w:sz w:val="20"/>
+                <w:szCs w:val="20"/>
+              </w:rPr>
+            </w:pPr>
+            <w:proofErr w:type="spellStart"/>
+            <w:r>
+              <w:rPr>
+                <w:rFonts w:ascii="Courier New" w:hAnsi="Courier New" w:cs="Courier New"/>
+                <w:sz w:val="20"/>
+                <w:szCs w:val="20"/>
+              </w:rPr>
               <w:t>public</w:t>
             </w:r>
             <w:proofErr w:type="spellEnd"/>
@@ -19136,6 +19234,34 @@
                 <w:szCs w:val="20"/>
               </w:rPr>
             </w:pPr>
+          </w:p>
+          <w:p>
+            <w:pPr>
+              <w:ind w:firstLine="0"/>
+              <w:rPr>
+                <w:rFonts w:ascii="Courier New" w:hAnsi="Courier New" w:cs="Courier New"/>
+                <w:sz w:val="20"/>
+                <w:szCs w:val="20"/>
+              </w:rPr>
+            </w:pPr>
+            <w:r>
+              <w:rPr>
+                <w:rFonts w:ascii="Courier New" w:hAnsi="Courier New" w:cs="Courier New"/>
+                <w:sz w:val="20"/>
+                <w:szCs w:val="20"/>
+              </w:rPr>
+              <w:t xml:space="preserve">    </w:t>
+            </w:r>
+            <w:proofErr w:type="spellStart"/>
+            <w:r>
+              <w:rPr>
+                <w:rFonts w:ascii="Courier New" w:hAnsi="Courier New" w:cs="Courier New"/>
+                <w:sz w:val="20"/>
+                <w:szCs w:val="20"/>
+              </w:rPr>
+              <w:t>public</w:t>
+            </w:r>
+            <w:proofErr w:type="spellEnd"/>
             <w:r>
               <w:rPr>
                 <w:rFonts w:ascii="Courier New" w:hAnsi="Courier New" w:cs="Courier New"/>
@@ -19144,32 +19270,14 @@
               </w:rPr>
               <w:t xml:space="preserve"> </w:t>
             </w:r>
-          </w:p>
-          <w:p>
-            <w:pPr>
-              <w:ind w:firstLine="0"/>
-              <w:rPr>
-                <w:rFonts w:ascii="Courier New" w:hAnsi="Courier New" w:cs="Courier New"/>
-                <w:sz w:val="20"/>
-                <w:szCs w:val="20"/>
-              </w:rPr>
-            </w:pPr>
-            <w:r>
-              <w:rPr>
-                <w:rFonts w:ascii="Courier New" w:hAnsi="Courier New" w:cs="Courier New"/>
-                <w:sz w:val="20"/>
-                <w:szCs w:val="20"/>
-              </w:rPr>
-              <w:t xml:space="preserve">     </w:t>
-            </w:r>
-            <w:proofErr w:type="spellStart"/>
-            <w:r>
-              <w:rPr>
-                <w:rFonts w:ascii="Courier New" w:hAnsi="Courier New" w:cs="Courier New"/>
-                <w:sz w:val="20"/>
-                <w:szCs w:val="20"/>
-              </w:rPr>
-              <w:t>public</w:t>
+            <w:proofErr w:type="spellStart"/>
+            <w:r>
+              <w:rPr>
+                <w:rFonts w:ascii="Courier New" w:hAnsi="Courier New" w:cs="Courier New"/>
+                <w:sz w:val="20"/>
+                <w:szCs w:val="20"/>
+              </w:rPr>
+              <w:t>static</w:t>
             </w:r>
             <w:proofErr w:type="spellEnd"/>
             <w:r>
@@ -19187,6 +19295,394 @@
                 <w:sz w:val="20"/>
                 <w:szCs w:val="20"/>
               </w:rPr>
+              <w:t>void</w:t>
+            </w:r>
+            <w:proofErr w:type="spellEnd"/>
+            <w:r>
+              <w:rPr>
+                <w:rFonts w:ascii="Courier New" w:hAnsi="Courier New" w:cs="Courier New"/>
+                <w:sz w:val="20"/>
+                <w:szCs w:val="20"/>
+              </w:rPr>
+              <w:t xml:space="preserve"> </w:t>
+            </w:r>
+            <w:proofErr w:type="spellStart"/>
+            <w:r>
+              <w:rPr>
+                <w:rFonts w:ascii="Courier New" w:hAnsi="Courier New" w:cs="Courier New"/>
+                <w:sz w:val="20"/>
+                <w:szCs w:val="20"/>
+              </w:rPr>
+              <w:t>main</w:t>
+            </w:r>
+            <w:proofErr w:type="spellEnd"/>
+            <w:r>
+              <w:rPr>
+                <w:rFonts w:ascii="Courier New" w:hAnsi="Courier New" w:cs="Courier New"/>
+                <w:sz w:val="20"/>
+                <w:szCs w:val="20"/>
+              </w:rPr>
+              <w:t>(</w:t>
+            </w:r>
+            <w:proofErr w:type="spellStart"/>
+            <w:r>
+              <w:rPr>
+                <w:rFonts w:ascii="Courier New" w:hAnsi="Courier New" w:cs="Courier New"/>
+                <w:sz w:val="20"/>
+                <w:szCs w:val="20"/>
+              </w:rPr>
+              <w:t>String</w:t>
+            </w:r>
+            <w:proofErr w:type="spellEnd"/>
+            <w:r>
+              <w:rPr>
+                <w:rFonts w:ascii="Courier New" w:hAnsi="Courier New" w:cs="Courier New"/>
+                <w:sz w:val="20"/>
+                <w:szCs w:val="20"/>
+              </w:rPr>
+              <w:t xml:space="preserve">[] </w:t>
+            </w:r>
+            <w:proofErr w:type="spellStart"/>
+            <w:r>
+              <w:rPr>
+                <w:rFonts w:ascii="Courier New" w:hAnsi="Courier New" w:cs="Courier New"/>
+                <w:sz w:val="20"/>
+                <w:szCs w:val="20"/>
+              </w:rPr>
+              <w:t>args</w:t>
+            </w:r>
+            <w:proofErr w:type="spellEnd"/>
+            <w:r>
+              <w:rPr>
+                <w:rFonts w:ascii="Courier New" w:hAnsi="Courier New" w:cs="Courier New"/>
+                <w:sz w:val="20"/>
+                <w:szCs w:val="20"/>
+              </w:rPr>
+              <w:t>) {</w:t>
+            </w:r>
+          </w:p>
+          <w:p>
+            <w:pPr>
+              <w:ind w:firstLine="0"/>
+              <w:rPr>
+                <w:rFonts w:ascii="Courier New" w:hAnsi="Courier New" w:cs="Courier New"/>
+                <w:sz w:val="20"/>
+                <w:szCs w:val="20"/>
+              </w:rPr>
+            </w:pPr>
+            <w:r>
+              <w:rPr>
+                <w:rFonts w:ascii="Courier New" w:hAnsi="Courier New" w:cs="Courier New"/>
+                <w:sz w:val="20"/>
+                <w:szCs w:val="20"/>
+              </w:rPr>
+              <w:t xml:space="preserve">        </w:t>
+            </w:r>
+            <w:proofErr w:type="spellStart"/>
+            <w:r>
+              <w:rPr>
+                <w:rFonts w:ascii="Courier New" w:hAnsi="Courier New" w:cs="Courier New"/>
+                <w:sz w:val="20"/>
+                <w:szCs w:val="20"/>
+              </w:rPr>
+              <w:t>int</w:t>
+            </w:r>
+            <w:proofErr w:type="spellEnd"/>
+            <w:r>
+              <w:rPr>
+                <w:rFonts w:ascii="Courier New" w:hAnsi="Courier New" w:cs="Courier New"/>
+                <w:sz w:val="20"/>
+                <w:szCs w:val="20"/>
+              </w:rPr>
+              <w:t xml:space="preserve">[] </w:t>
+            </w:r>
+            <w:proofErr w:type="spellStart"/>
+            <w:r>
+              <w:rPr>
+                <w:rFonts w:ascii="Courier New" w:hAnsi="Courier New" w:cs="Courier New"/>
+                <w:sz w:val="20"/>
+                <w:szCs w:val="20"/>
+              </w:rPr>
+              <w:t>values</w:t>
+            </w:r>
+            <w:proofErr w:type="spellEnd"/>
+            <w:r>
+              <w:rPr>
+                <w:rFonts w:ascii="Courier New" w:hAnsi="Courier New" w:cs="Courier New"/>
+                <w:sz w:val="20"/>
+                <w:szCs w:val="20"/>
+              </w:rPr>
+              <w:t xml:space="preserve"> = {18, 1, 3, 6, 7, -5};</w:t>
+            </w:r>
+          </w:p>
+          <w:p>
+            <w:pPr>
+              <w:ind w:firstLine="0"/>
+              <w:rPr>
+                <w:rFonts w:ascii="Courier New" w:hAnsi="Courier New" w:cs="Courier New"/>
+                <w:sz w:val="20"/>
+                <w:szCs w:val="20"/>
+              </w:rPr>
+            </w:pPr>
+            <w:r>
+              <w:rPr>
+                <w:rFonts w:ascii="Courier New" w:hAnsi="Courier New" w:cs="Courier New"/>
+                <w:sz w:val="20"/>
+                <w:szCs w:val="20"/>
+              </w:rPr>
+              <w:t xml:space="preserve">        </w:t>
+            </w:r>
+            <w:proofErr w:type="spellStart"/>
+            <w:r>
+              <w:rPr>
+                <w:rFonts w:ascii="Courier New" w:hAnsi="Courier New" w:cs="Courier New"/>
+                <w:sz w:val="20"/>
+                <w:szCs w:val="20"/>
+              </w:rPr>
+              <w:t>System.out.println</w:t>
+            </w:r>
+            <w:proofErr w:type="spellEnd"/>
+            <w:r>
+              <w:rPr>
+                <w:rFonts w:ascii="Courier New" w:hAnsi="Courier New" w:cs="Courier New"/>
+                <w:sz w:val="20"/>
+                <w:szCs w:val="20"/>
+              </w:rPr>
+              <w:t>("</w:t>
+            </w:r>
+            <w:proofErr w:type="spellStart"/>
+            <w:r>
+              <w:rPr>
+                <w:rFonts w:ascii="Courier New" w:hAnsi="Courier New" w:cs="Courier New"/>
+                <w:sz w:val="20"/>
+                <w:szCs w:val="20"/>
+              </w:rPr>
+              <w:t>original</w:t>
+            </w:r>
+            <w:proofErr w:type="spellEnd"/>
+            <w:r>
+              <w:rPr>
+                <w:rFonts w:ascii="Courier New" w:hAnsi="Courier New" w:cs="Courier New"/>
+                <w:sz w:val="20"/>
+                <w:szCs w:val="20"/>
+              </w:rPr>
+              <w:t xml:space="preserve">: " + </w:t>
+            </w:r>
+            <w:proofErr w:type="spellStart"/>
+            <w:r>
+              <w:rPr>
+                <w:rFonts w:ascii="Courier New" w:hAnsi="Courier New" w:cs="Courier New"/>
+                <w:sz w:val="20"/>
+                <w:szCs w:val="20"/>
+              </w:rPr>
+              <w:t>Arrays.toString</w:t>
+            </w:r>
+            <w:proofErr w:type="spellEnd"/>
+            <w:r>
+              <w:rPr>
+                <w:rFonts w:ascii="Courier New" w:hAnsi="Courier New" w:cs="Courier New"/>
+                <w:sz w:val="20"/>
+                <w:szCs w:val="20"/>
+              </w:rPr>
+              <w:t>(</w:t>
+            </w:r>
+            <w:proofErr w:type="spellStart"/>
+            <w:r>
+              <w:rPr>
+                <w:rFonts w:ascii="Courier New" w:hAnsi="Courier New" w:cs="Courier New"/>
+                <w:sz w:val="20"/>
+                <w:szCs w:val="20"/>
+              </w:rPr>
+              <w:t>values</w:t>
+            </w:r>
+            <w:proofErr w:type="spellEnd"/>
+            <w:r>
+              <w:rPr>
+                <w:rFonts w:ascii="Courier New" w:hAnsi="Courier New" w:cs="Courier New"/>
+                <w:sz w:val="20"/>
+                <w:szCs w:val="20"/>
+              </w:rPr>
+              <w:t>));</w:t>
+            </w:r>
+          </w:p>
+          <w:p>
+            <w:pPr>
+              <w:ind w:firstLine="0"/>
+              <w:rPr>
+                <w:rFonts w:ascii="Courier New" w:hAnsi="Courier New" w:cs="Courier New"/>
+                <w:sz w:val="20"/>
+                <w:szCs w:val="20"/>
+              </w:rPr>
+            </w:pPr>
+            <w:r>
+              <w:rPr>
+                <w:rFonts w:ascii="Courier New" w:hAnsi="Courier New" w:cs="Courier New"/>
+                <w:sz w:val="20"/>
+                <w:szCs w:val="20"/>
+              </w:rPr>
+              <w:t xml:space="preserve">        </w:t>
+            </w:r>
+            <w:proofErr w:type="spellStart"/>
+            <w:r>
+              <w:rPr>
+                <w:rFonts w:ascii="Courier New" w:hAnsi="Courier New" w:cs="Courier New"/>
+                <w:sz w:val="20"/>
+                <w:szCs w:val="20"/>
+              </w:rPr>
+              <w:t>System.out.println</w:t>
+            </w:r>
+            <w:proofErr w:type="spellEnd"/>
+            <w:r>
+              <w:rPr>
+                <w:rFonts w:ascii="Courier New" w:hAnsi="Courier New" w:cs="Courier New"/>
+                <w:sz w:val="20"/>
+                <w:szCs w:val="20"/>
+              </w:rPr>
+              <w:t>("</w:t>
+            </w:r>
+            <w:proofErr w:type="spellStart"/>
+            <w:r>
+              <w:rPr>
+                <w:rFonts w:ascii="Courier New" w:hAnsi="Courier New" w:cs="Courier New"/>
+                <w:sz w:val="20"/>
+                <w:szCs w:val="20"/>
+              </w:rPr>
+              <w:t>removed</w:t>
+            </w:r>
+            <w:proofErr w:type="spellEnd"/>
+            <w:r>
+              <w:rPr>
+                <w:rFonts w:ascii="Courier New" w:hAnsi="Courier New" w:cs="Courier New"/>
+                <w:sz w:val="20"/>
+                <w:szCs w:val="20"/>
+              </w:rPr>
+              <w:t xml:space="preserve">: " + </w:t>
+            </w:r>
+            <w:proofErr w:type="spellStart"/>
+            <w:r>
+              <w:rPr>
+                <w:rFonts w:ascii="Courier New" w:hAnsi="Courier New" w:cs="Courier New"/>
+                <w:sz w:val="20"/>
+                <w:szCs w:val="20"/>
+              </w:rPr>
+              <w:t>Arrays.toString</w:t>
+            </w:r>
+            <w:proofErr w:type="spellEnd"/>
+            <w:r>
+              <w:rPr>
+                <w:rFonts w:ascii="Courier New" w:hAnsi="Courier New" w:cs="Courier New"/>
+                <w:sz w:val="20"/>
+                <w:szCs w:val="20"/>
+              </w:rPr>
+              <w:t>(</w:t>
+            </w:r>
+            <w:proofErr w:type="spellStart"/>
+            <w:r>
+              <w:rPr>
+                <w:rFonts w:ascii="Courier New" w:hAnsi="Courier New" w:cs="Courier New"/>
+                <w:sz w:val="20"/>
+                <w:szCs w:val="20"/>
+              </w:rPr>
+              <w:t>removeLocalMaxima</w:t>
+            </w:r>
+            <w:proofErr w:type="spellEnd"/>
+            <w:r>
+              <w:rPr>
+                <w:rFonts w:ascii="Courier New" w:hAnsi="Courier New" w:cs="Courier New"/>
+                <w:sz w:val="20"/>
+                <w:szCs w:val="20"/>
+              </w:rPr>
+              <w:t>(</w:t>
+            </w:r>
+            <w:proofErr w:type="spellStart"/>
+            <w:r>
+              <w:rPr>
+                <w:rFonts w:ascii="Courier New" w:hAnsi="Courier New" w:cs="Courier New"/>
+                <w:sz w:val="20"/>
+                <w:szCs w:val="20"/>
+              </w:rPr>
+              <w:t>values</w:t>
+            </w:r>
+            <w:proofErr w:type="spellEnd"/>
+            <w:r>
+              <w:rPr>
+                <w:rFonts w:ascii="Courier New" w:hAnsi="Courier New" w:cs="Courier New"/>
+                <w:sz w:val="20"/>
+                <w:szCs w:val="20"/>
+              </w:rPr>
+              <w:t>)));</w:t>
+            </w:r>
+          </w:p>
+          <w:p>
+            <w:pPr>
+              <w:ind w:firstLine="0"/>
+              <w:rPr>
+                <w:rFonts w:ascii="Courier New" w:hAnsi="Courier New" w:cs="Courier New"/>
+                <w:sz w:val="20"/>
+                <w:szCs w:val="20"/>
+              </w:rPr>
+            </w:pPr>
+            <w:r>
+              <w:rPr>
+                <w:rFonts w:ascii="Courier New" w:hAnsi="Courier New" w:cs="Courier New"/>
+                <w:sz w:val="20"/>
+                <w:szCs w:val="20"/>
+              </w:rPr>
+              <w:t xml:space="preserve">    }</w:t>
+            </w:r>
+          </w:p>
+          <w:p>
+            <w:pPr>
+              <w:ind w:firstLine="0"/>
+              <w:rPr>
+                <w:rFonts w:ascii="Courier New" w:hAnsi="Courier New" w:cs="Courier New"/>
+                <w:sz w:val="20"/>
+                <w:szCs w:val="20"/>
+              </w:rPr>
+            </w:pPr>
+          </w:p>
+          <w:p>
+            <w:pPr>
+              <w:ind w:firstLine="0"/>
+              <w:rPr>
+                <w:rFonts w:ascii="Courier New" w:hAnsi="Courier New" w:cs="Courier New"/>
+                <w:sz w:val="20"/>
+                <w:szCs w:val="20"/>
+              </w:rPr>
+            </w:pPr>
+            <w:r>
+              <w:rPr>
+                <w:rFonts w:ascii="Courier New" w:hAnsi="Courier New" w:cs="Courier New"/>
+                <w:sz w:val="20"/>
+                <w:szCs w:val="20"/>
+              </w:rPr>
+              <w:t xml:space="preserve">    </w:t>
+            </w:r>
+            <w:proofErr w:type="spellStart"/>
+            <w:r>
+              <w:rPr>
+                <w:rFonts w:ascii="Courier New" w:hAnsi="Courier New" w:cs="Courier New"/>
+                <w:sz w:val="20"/>
+                <w:szCs w:val="20"/>
+              </w:rPr>
+              <w:t>private</w:t>
+            </w:r>
+            <w:proofErr w:type="spellEnd"/>
+            <w:r>
+              <w:rPr>
+                <w:rFonts w:ascii="Courier New" w:hAnsi="Courier New" w:cs="Courier New"/>
+                <w:sz w:val="20"/>
+                <w:szCs w:val="20"/>
+              </w:rPr>
+              <w:t xml:space="preserve"> </w:t>
+            </w:r>
+            <w:proofErr w:type="spellStart"/>
+            <w:r>
+              <w:rPr>
+                <w:rFonts w:ascii="Courier New" w:hAnsi="Courier New" w:cs="Courier New"/>
+                <w:sz w:val="20"/>
+                <w:szCs w:val="20"/>
+              </w:rPr>
               <w:t>static</w:t>
             </w:r>
             <w:proofErr w:type="spellEnd"/>
@@ -19205,7 +19701,151 @@
                 <w:sz w:val="20"/>
                 <w:szCs w:val="20"/>
               </w:rPr>
-              <w:t>void</w:t>
+              <w:t>int</w:t>
+            </w:r>
+            <w:proofErr w:type="spellEnd"/>
+            <w:r>
+              <w:rPr>
+                <w:rFonts w:ascii="Courier New" w:hAnsi="Courier New" w:cs="Courier New"/>
+                <w:sz w:val="20"/>
+                <w:szCs w:val="20"/>
+              </w:rPr>
+              <w:t xml:space="preserve">[] </w:t>
+            </w:r>
+            <w:proofErr w:type="spellStart"/>
+            <w:r>
+              <w:rPr>
+                <w:rFonts w:ascii="Courier New" w:hAnsi="Courier New" w:cs="Courier New"/>
+                <w:sz w:val="20"/>
+                <w:szCs w:val="20"/>
+              </w:rPr>
+              <w:t>removeLocalMaxima</w:t>
+            </w:r>
+            <w:proofErr w:type="spellEnd"/>
+            <w:r>
+              <w:rPr>
+                <w:rFonts w:ascii="Courier New" w:hAnsi="Courier New" w:cs="Courier New"/>
+                <w:sz w:val="20"/>
+                <w:szCs w:val="20"/>
+              </w:rPr>
+              <w:t>(</w:t>
+            </w:r>
+            <w:proofErr w:type="spellStart"/>
+            <w:r>
+              <w:rPr>
+                <w:rFonts w:ascii="Courier New" w:hAnsi="Courier New" w:cs="Courier New"/>
+                <w:sz w:val="20"/>
+                <w:szCs w:val="20"/>
+              </w:rPr>
+              <w:t>int</w:t>
+            </w:r>
+            <w:proofErr w:type="spellEnd"/>
+            <w:r>
+              <w:rPr>
+                <w:rFonts w:ascii="Courier New" w:hAnsi="Courier New" w:cs="Courier New"/>
+                <w:sz w:val="20"/>
+                <w:szCs w:val="20"/>
+              </w:rPr>
+              <w:t xml:space="preserve">[] </w:t>
+            </w:r>
+            <w:proofErr w:type="spellStart"/>
+            <w:r>
+              <w:rPr>
+                <w:rFonts w:ascii="Courier New" w:hAnsi="Courier New" w:cs="Courier New"/>
+                <w:sz w:val="20"/>
+                <w:szCs w:val="20"/>
+              </w:rPr>
+              <w:t>values</w:t>
+            </w:r>
+            <w:proofErr w:type="spellEnd"/>
+            <w:r>
+              <w:rPr>
+                <w:rFonts w:ascii="Courier New" w:hAnsi="Courier New" w:cs="Courier New"/>
+                <w:sz w:val="20"/>
+                <w:szCs w:val="20"/>
+              </w:rPr>
+              <w:t>) {</w:t>
+            </w:r>
+          </w:p>
+          <w:p>
+            <w:pPr>
+              <w:ind w:firstLine="0"/>
+              <w:rPr>
+                <w:rFonts w:ascii="Courier New" w:hAnsi="Courier New" w:cs="Courier New"/>
+                <w:sz w:val="20"/>
+                <w:szCs w:val="20"/>
+              </w:rPr>
+            </w:pPr>
+            <w:r>
+              <w:rPr>
+                <w:rFonts w:ascii="Courier New" w:hAnsi="Courier New" w:cs="Courier New"/>
+                <w:sz w:val="20"/>
+                <w:szCs w:val="20"/>
+              </w:rPr>
+              <w:t xml:space="preserve">        </w:t>
+            </w:r>
+            <w:proofErr w:type="spellStart"/>
+            <w:r>
+              <w:rPr>
+                <w:rFonts w:ascii="Courier New" w:hAnsi="Courier New" w:cs="Courier New"/>
+                <w:sz w:val="20"/>
+                <w:szCs w:val="20"/>
+              </w:rPr>
+              <w:t>List</w:t>
+            </w:r>
+            <w:proofErr w:type="spellEnd"/>
+            <w:r>
+              <w:rPr>
+                <w:rFonts w:ascii="Courier New" w:hAnsi="Courier New" w:cs="Courier New"/>
+                <w:sz w:val="20"/>
+                <w:szCs w:val="20"/>
+              </w:rPr>
+              <w:t>&lt;</w:t>
+            </w:r>
+            <w:proofErr w:type="spellStart"/>
+            <w:r>
+              <w:rPr>
+                <w:rFonts w:ascii="Courier New" w:hAnsi="Courier New" w:cs="Courier New"/>
+                <w:sz w:val="20"/>
+                <w:szCs w:val="20"/>
+              </w:rPr>
+              <w:t>Integer</w:t>
+            </w:r>
+            <w:proofErr w:type="spellEnd"/>
+            <w:r>
+              <w:rPr>
+                <w:rFonts w:ascii="Courier New" w:hAnsi="Courier New" w:cs="Courier New"/>
+                <w:sz w:val="20"/>
+                <w:szCs w:val="20"/>
+              </w:rPr>
+              <w:t xml:space="preserve">&gt; </w:t>
+            </w:r>
+            <w:proofErr w:type="spellStart"/>
+            <w:r>
+              <w:rPr>
+                <w:rFonts w:ascii="Courier New" w:hAnsi="Courier New" w:cs="Courier New"/>
+                <w:sz w:val="20"/>
+                <w:szCs w:val="20"/>
+              </w:rPr>
+              <w:t>result</w:t>
+            </w:r>
+            <w:proofErr w:type="spellEnd"/>
+            <w:r>
+              <w:rPr>
+                <w:rFonts w:ascii="Courier New" w:hAnsi="Courier New" w:cs="Courier New"/>
+                <w:sz w:val="20"/>
+                <w:szCs w:val="20"/>
+              </w:rPr>
+              <w:t xml:space="preserve"> = </w:t>
+            </w:r>
+            <w:proofErr w:type="spellStart"/>
+            <w:r>
+              <w:rPr>
+                <w:rFonts w:ascii="Courier New" w:hAnsi="Courier New" w:cs="Courier New"/>
+                <w:sz w:val="20"/>
+                <w:szCs w:val="20"/>
+              </w:rPr>
+              <w:t>new</w:t>
             </w:r>
             <w:proofErr w:type="spellEnd"/>
             <w:r>
@@ -19223,7 +19863,703 @@
                 <w:sz w:val="20"/>
                 <w:szCs w:val="20"/>
               </w:rPr>
-              <w:t>main</w:t>
+              <w:t>ArrayList</w:t>
+            </w:r>
+            <w:proofErr w:type="spellEnd"/>
+            <w:r>
+              <w:rPr>
+                <w:rFonts w:ascii="Courier New" w:hAnsi="Courier New" w:cs="Courier New"/>
+                <w:sz w:val="20"/>
+                <w:szCs w:val="20"/>
+              </w:rPr>
+              <w:t>&lt;&gt;();</w:t>
+            </w:r>
+          </w:p>
+          <w:p>
+            <w:pPr>
+              <w:ind w:firstLine="0"/>
+              <w:rPr>
+                <w:rFonts w:ascii="Courier New" w:hAnsi="Courier New" w:cs="Courier New"/>
+                <w:sz w:val="20"/>
+                <w:szCs w:val="20"/>
+              </w:rPr>
+            </w:pPr>
+          </w:p>
+          <w:p>
+            <w:pPr>
+              <w:ind w:firstLine="0"/>
+              <w:rPr>
+                <w:rFonts w:ascii="Courier New" w:hAnsi="Courier New" w:cs="Courier New"/>
+                <w:sz w:val="20"/>
+                <w:szCs w:val="20"/>
+              </w:rPr>
+            </w:pPr>
+            <w:r>
+              <w:rPr>
+                <w:rFonts w:ascii="Courier New" w:hAnsi="Courier New" w:cs="Courier New"/>
+                <w:sz w:val="20"/>
+                <w:szCs w:val="20"/>
+              </w:rPr>
+              <w:t xml:space="preserve">        </w:t>
+            </w:r>
+            <w:proofErr w:type="spellStart"/>
+            <w:r>
+              <w:rPr>
+                <w:rFonts w:ascii="Courier New" w:hAnsi="Courier New" w:cs="Courier New"/>
+                <w:sz w:val="20"/>
+                <w:szCs w:val="20"/>
+              </w:rPr>
+              <w:t>for</w:t>
+            </w:r>
+            <w:proofErr w:type="spellEnd"/>
+            <w:r>
+              <w:rPr>
+                <w:rFonts w:ascii="Courier New" w:hAnsi="Courier New" w:cs="Courier New"/>
+                <w:sz w:val="20"/>
+                <w:szCs w:val="20"/>
+              </w:rPr>
+              <w:t xml:space="preserve"> (</w:t>
+            </w:r>
+            <w:proofErr w:type="spellStart"/>
+            <w:r>
+              <w:rPr>
+                <w:rFonts w:ascii="Courier New" w:hAnsi="Courier New" w:cs="Courier New"/>
+                <w:sz w:val="20"/>
+                <w:szCs w:val="20"/>
+              </w:rPr>
+              <w:t>int</w:t>
+            </w:r>
+            <w:proofErr w:type="spellEnd"/>
+            <w:r>
+              <w:rPr>
+                <w:rFonts w:ascii="Courier New" w:hAnsi="Courier New" w:cs="Courier New"/>
+                <w:sz w:val="20"/>
+                <w:szCs w:val="20"/>
+              </w:rPr>
+              <w:t xml:space="preserve"> i = 0; i &lt; </w:t>
+            </w:r>
+            <w:proofErr w:type="spellStart"/>
+            <w:r>
+              <w:rPr>
+                <w:rFonts w:ascii="Courier New" w:hAnsi="Courier New" w:cs="Courier New"/>
+                <w:sz w:val="20"/>
+                <w:szCs w:val="20"/>
+              </w:rPr>
+              <w:t>values.length</w:t>
+            </w:r>
+            <w:proofErr w:type="spellEnd"/>
+            <w:r>
+              <w:rPr>
+                <w:rFonts w:ascii="Courier New" w:hAnsi="Courier New" w:cs="Courier New"/>
+                <w:sz w:val="20"/>
+                <w:szCs w:val="20"/>
+              </w:rPr>
+              <w:t>; i++) {</w:t>
+            </w:r>
+          </w:p>
+          <w:p>
+            <w:pPr>
+              <w:ind w:firstLine="0"/>
+              <w:rPr>
+                <w:rFonts w:ascii="Courier New" w:hAnsi="Courier New" w:cs="Courier New"/>
+                <w:sz w:val="20"/>
+                <w:szCs w:val="20"/>
+              </w:rPr>
+            </w:pPr>
+            <w:r>
+              <w:rPr>
+                <w:rFonts w:ascii="Courier New" w:hAnsi="Courier New" w:cs="Courier New"/>
+                <w:sz w:val="20"/>
+                <w:szCs w:val="20"/>
+              </w:rPr>
+              <w:t xml:space="preserve">            </w:t>
+            </w:r>
+            <w:proofErr w:type="spellStart"/>
+            <w:r>
+              <w:rPr>
+                <w:rFonts w:ascii="Courier New" w:hAnsi="Courier New" w:cs="Courier New"/>
+                <w:sz w:val="20"/>
+                <w:szCs w:val="20"/>
+              </w:rPr>
+              <w:t>boolean</w:t>
+            </w:r>
+            <w:proofErr w:type="spellEnd"/>
+            <w:r>
+              <w:rPr>
+                <w:rFonts w:ascii="Courier New" w:hAnsi="Courier New" w:cs="Courier New"/>
+                <w:sz w:val="20"/>
+                <w:szCs w:val="20"/>
+              </w:rPr>
+              <w:t xml:space="preserve"> </w:t>
+            </w:r>
+            <w:proofErr w:type="spellStart"/>
+            <w:r>
+              <w:rPr>
+                <w:rFonts w:ascii="Courier New" w:hAnsi="Courier New" w:cs="Courier New"/>
+                <w:sz w:val="20"/>
+                <w:szCs w:val="20"/>
+              </w:rPr>
+              <w:t>isMax</w:t>
+            </w:r>
+            <w:proofErr w:type="spellEnd"/>
+            <w:r>
+              <w:rPr>
+                <w:rFonts w:ascii="Courier New" w:hAnsi="Courier New" w:cs="Courier New"/>
+                <w:sz w:val="20"/>
+                <w:szCs w:val="20"/>
+              </w:rPr>
+              <w:t xml:space="preserve"> = </w:t>
+            </w:r>
+            <w:proofErr w:type="spellStart"/>
+            <w:r>
+              <w:rPr>
+                <w:rFonts w:ascii="Courier New" w:hAnsi="Courier New" w:cs="Courier New"/>
+                <w:sz w:val="20"/>
+                <w:szCs w:val="20"/>
+              </w:rPr>
+              <w:t>false</w:t>
+            </w:r>
+            <w:proofErr w:type="spellEnd"/>
+            <w:r>
+              <w:rPr>
+                <w:rFonts w:ascii="Courier New" w:hAnsi="Courier New" w:cs="Courier New"/>
+                <w:sz w:val="20"/>
+                <w:szCs w:val="20"/>
+              </w:rPr>
+              <w:t>;</w:t>
+            </w:r>
+          </w:p>
+          <w:p>
+            <w:pPr>
+              <w:ind w:firstLine="0"/>
+              <w:rPr>
+                <w:rFonts w:ascii="Courier New" w:hAnsi="Courier New" w:cs="Courier New"/>
+                <w:sz w:val="20"/>
+                <w:szCs w:val="20"/>
+              </w:rPr>
+            </w:pPr>
+          </w:p>
+          <w:p>
+            <w:pPr>
+              <w:ind w:firstLine="0"/>
+              <w:rPr>
+                <w:rFonts w:ascii="Courier New" w:hAnsi="Courier New" w:cs="Courier New"/>
+                <w:sz w:val="20"/>
+                <w:szCs w:val="20"/>
+              </w:rPr>
+            </w:pPr>
+            <w:r>
+              <w:rPr>
+                <w:rFonts w:ascii="Courier New" w:hAnsi="Courier New" w:cs="Courier New"/>
+                <w:sz w:val="20"/>
+                <w:szCs w:val="20"/>
+              </w:rPr>
+              <w:t xml:space="preserve">            </w:t>
+            </w:r>
+            <w:proofErr w:type="spellStart"/>
+            <w:r>
+              <w:rPr>
+                <w:rFonts w:ascii="Courier New" w:hAnsi="Courier New" w:cs="Courier New"/>
+                <w:sz w:val="20"/>
+                <w:szCs w:val="20"/>
+              </w:rPr>
+              <w:t>if</w:t>
+            </w:r>
+            <w:proofErr w:type="spellEnd"/>
+            <w:r>
+              <w:rPr>
+                <w:rFonts w:ascii="Courier New" w:hAnsi="Courier New" w:cs="Courier New"/>
+                <w:sz w:val="20"/>
+                <w:szCs w:val="20"/>
+              </w:rPr>
+              <w:t xml:space="preserve"> (i == 0 &amp;&amp; </w:t>
+            </w:r>
+            <w:proofErr w:type="spellStart"/>
+            <w:r>
+              <w:rPr>
+                <w:rFonts w:ascii="Courier New" w:hAnsi="Courier New" w:cs="Courier New"/>
+                <w:sz w:val="20"/>
+                <w:szCs w:val="20"/>
+              </w:rPr>
+              <w:t>values</w:t>
+            </w:r>
+            <w:proofErr w:type="spellEnd"/>
+            <w:r>
+              <w:rPr>
+                <w:rFonts w:ascii="Courier New" w:hAnsi="Courier New" w:cs="Courier New"/>
+                <w:sz w:val="20"/>
+                <w:szCs w:val="20"/>
+              </w:rPr>
+              <w:t xml:space="preserve">[i] &gt; </w:t>
+            </w:r>
+            <w:proofErr w:type="spellStart"/>
+            <w:r>
+              <w:rPr>
+                <w:rFonts w:ascii="Courier New" w:hAnsi="Courier New" w:cs="Courier New"/>
+                <w:sz w:val="20"/>
+                <w:szCs w:val="20"/>
+              </w:rPr>
+              <w:t>values</w:t>
+            </w:r>
+            <w:proofErr w:type="spellEnd"/>
+            <w:r>
+              <w:rPr>
+                <w:rFonts w:ascii="Courier New" w:hAnsi="Courier New" w:cs="Courier New"/>
+                <w:sz w:val="20"/>
+                <w:szCs w:val="20"/>
+              </w:rPr>
+              <w:t xml:space="preserve">[i + 1]) </w:t>
+            </w:r>
+            <w:proofErr w:type="spellStart"/>
+            <w:r>
+              <w:rPr>
+                <w:rFonts w:ascii="Courier New" w:hAnsi="Courier New" w:cs="Courier New"/>
+                <w:sz w:val="20"/>
+                <w:szCs w:val="20"/>
+              </w:rPr>
+              <w:t>isMax</w:t>
+            </w:r>
+            <w:proofErr w:type="spellEnd"/>
+            <w:r>
+              <w:rPr>
+                <w:rFonts w:ascii="Courier New" w:hAnsi="Courier New" w:cs="Courier New"/>
+                <w:sz w:val="20"/>
+                <w:szCs w:val="20"/>
+              </w:rPr>
+              <w:t xml:space="preserve"> = </w:t>
+            </w:r>
+            <w:proofErr w:type="spellStart"/>
+            <w:r>
+              <w:rPr>
+                <w:rFonts w:ascii="Courier New" w:hAnsi="Courier New" w:cs="Courier New"/>
+                <w:sz w:val="20"/>
+                <w:szCs w:val="20"/>
+              </w:rPr>
+              <w:t>true</w:t>
+            </w:r>
+            <w:proofErr w:type="spellEnd"/>
+            <w:r>
+              <w:rPr>
+                <w:rFonts w:ascii="Courier New" w:hAnsi="Courier New" w:cs="Courier New"/>
+                <w:sz w:val="20"/>
+                <w:szCs w:val="20"/>
+              </w:rPr>
+              <w:t>;</w:t>
+            </w:r>
+          </w:p>
+          <w:p>
+            <w:pPr>
+              <w:ind w:firstLine="0"/>
+              <w:rPr>
+                <w:rFonts w:ascii="Courier New" w:hAnsi="Courier New" w:cs="Courier New"/>
+                <w:sz w:val="20"/>
+                <w:szCs w:val="20"/>
+              </w:rPr>
+            </w:pPr>
+            <w:r>
+              <w:rPr>
+                <w:rFonts w:ascii="Courier New" w:hAnsi="Courier New" w:cs="Courier New"/>
+                <w:sz w:val="20"/>
+                <w:szCs w:val="20"/>
+              </w:rPr>
+              <w:t xml:space="preserve">            </w:t>
+            </w:r>
+            <w:proofErr w:type="spellStart"/>
+            <w:r>
+              <w:rPr>
+                <w:rFonts w:ascii="Courier New" w:hAnsi="Courier New" w:cs="Courier New"/>
+                <w:sz w:val="20"/>
+                <w:szCs w:val="20"/>
+              </w:rPr>
+              <w:t>else</w:t>
+            </w:r>
+            <w:proofErr w:type="spellEnd"/>
+            <w:r>
+              <w:rPr>
+                <w:rFonts w:ascii="Courier New" w:hAnsi="Courier New" w:cs="Courier New"/>
+                <w:sz w:val="20"/>
+                <w:szCs w:val="20"/>
+              </w:rPr>
+              <w:t xml:space="preserve"> </w:t>
+            </w:r>
+            <w:proofErr w:type="spellStart"/>
+            <w:r>
+              <w:rPr>
+                <w:rFonts w:ascii="Courier New" w:hAnsi="Courier New" w:cs="Courier New"/>
+                <w:sz w:val="20"/>
+                <w:szCs w:val="20"/>
+              </w:rPr>
+              <w:t>if</w:t>
+            </w:r>
+            <w:proofErr w:type="spellEnd"/>
+            <w:r>
+              <w:rPr>
+                <w:rFonts w:ascii="Courier New" w:hAnsi="Courier New" w:cs="Courier New"/>
+                <w:sz w:val="20"/>
+                <w:szCs w:val="20"/>
+              </w:rPr>
+              <w:t xml:space="preserve"> (i == </w:t>
+            </w:r>
+            <w:proofErr w:type="spellStart"/>
+            <w:r>
+              <w:rPr>
+                <w:rFonts w:ascii="Courier New" w:hAnsi="Courier New" w:cs="Courier New"/>
+                <w:sz w:val="20"/>
+                <w:szCs w:val="20"/>
+              </w:rPr>
+              <w:t>values.length</w:t>
+            </w:r>
+            <w:proofErr w:type="spellEnd"/>
+            <w:r>
+              <w:rPr>
+                <w:rFonts w:ascii="Courier New" w:hAnsi="Courier New" w:cs="Courier New"/>
+                <w:sz w:val="20"/>
+                <w:szCs w:val="20"/>
+              </w:rPr>
+              <w:t xml:space="preserve"> - 1 &amp;&amp; </w:t>
+            </w:r>
+            <w:proofErr w:type="spellStart"/>
+            <w:r>
+              <w:rPr>
+                <w:rFonts w:ascii="Courier New" w:hAnsi="Courier New" w:cs="Courier New"/>
+                <w:sz w:val="20"/>
+                <w:szCs w:val="20"/>
+              </w:rPr>
+              <w:t>values</w:t>
+            </w:r>
+            <w:proofErr w:type="spellEnd"/>
+            <w:r>
+              <w:rPr>
+                <w:rFonts w:ascii="Courier New" w:hAnsi="Courier New" w:cs="Courier New"/>
+                <w:sz w:val="20"/>
+                <w:szCs w:val="20"/>
+              </w:rPr>
+              <w:t xml:space="preserve">[i] &gt; </w:t>
+            </w:r>
+            <w:proofErr w:type="spellStart"/>
+            <w:r>
+              <w:rPr>
+                <w:rFonts w:ascii="Courier New" w:hAnsi="Courier New" w:cs="Courier New"/>
+                <w:sz w:val="20"/>
+                <w:szCs w:val="20"/>
+              </w:rPr>
+              <w:t>values</w:t>
+            </w:r>
+            <w:proofErr w:type="spellEnd"/>
+            <w:r>
+              <w:rPr>
+                <w:rFonts w:ascii="Courier New" w:hAnsi="Courier New" w:cs="Courier New"/>
+                <w:sz w:val="20"/>
+                <w:szCs w:val="20"/>
+              </w:rPr>
+              <w:t xml:space="preserve">[i - 1]) </w:t>
+            </w:r>
+            <w:proofErr w:type="spellStart"/>
+            <w:r>
+              <w:rPr>
+                <w:rFonts w:ascii="Courier New" w:hAnsi="Courier New" w:cs="Courier New"/>
+                <w:sz w:val="20"/>
+                <w:szCs w:val="20"/>
+              </w:rPr>
+              <w:t>isMax</w:t>
+            </w:r>
+            <w:proofErr w:type="spellEnd"/>
+            <w:r>
+              <w:rPr>
+                <w:rFonts w:ascii="Courier New" w:hAnsi="Courier New" w:cs="Courier New"/>
+                <w:sz w:val="20"/>
+                <w:szCs w:val="20"/>
+              </w:rPr>
+              <w:t xml:space="preserve"> = </w:t>
+            </w:r>
+            <w:proofErr w:type="spellStart"/>
+            <w:r>
+              <w:rPr>
+                <w:rFonts w:ascii="Courier New" w:hAnsi="Courier New" w:cs="Courier New"/>
+                <w:sz w:val="20"/>
+                <w:szCs w:val="20"/>
+              </w:rPr>
+              <w:t>true</w:t>
+            </w:r>
+            <w:proofErr w:type="spellEnd"/>
+            <w:r>
+              <w:rPr>
+                <w:rFonts w:ascii="Courier New" w:hAnsi="Courier New" w:cs="Courier New"/>
+                <w:sz w:val="20"/>
+                <w:szCs w:val="20"/>
+              </w:rPr>
+              <w:t>;</w:t>
+            </w:r>
+          </w:p>
+          <w:p>
+            <w:pPr>
+              <w:ind w:firstLine="0"/>
+              <w:rPr>
+                <w:rFonts w:ascii="Courier New" w:hAnsi="Courier New" w:cs="Courier New"/>
+                <w:sz w:val="20"/>
+                <w:szCs w:val="20"/>
+              </w:rPr>
+            </w:pPr>
+            <w:r>
+              <w:rPr>
+                <w:rFonts w:ascii="Courier New" w:hAnsi="Courier New" w:cs="Courier New"/>
+                <w:sz w:val="20"/>
+                <w:szCs w:val="20"/>
+              </w:rPr>
+              <w:t xml:space="preserve">            </w:t>
+            </w:r>
+            <w:proofErr w:type="spellStart"/>
+            <w:r>
+              <w:rPr>
+                <w:rFonts w:ascii="Courier New" w:hAnsi="Courier New" w:cs="Courier New"/>
+                <w:sz w:val="20"/>
+                <w:szCs w:val="20"/>
+              </w:rPr>
+              <w:t>else</w:t>
+            </w:r>
+            <w:proofErr w:type="spellEnd"/>
+            <w:r>
+              <w:rPr>
+                <w:rFonts w:ascii="Courier New" w:hAnsi="Courier New" w:cs="Courier New"/>
+                <w:sz w:val="20"/>
+                <w:szCs w:val="20"/>
+              </w:rPr>
+              <w:t xml:space="preserve"> </w:t>
+            </w:r>
+            <w:proofErr w:type="spellStart"/>
+            <w:r>
+              <w:rPr>
+                <w:rFonts w:ascii="Courier New" w:hAnsi="Courier New" w:cs="Courier New"/>
+                <w:sz w:val="20"/>
+                <w:szCs w:val="20"/>
+              </w:rPr>
+              <w:t>if</w:t>
+            </w:r>
+            <w:proofErr w:type="spellEnd"/>
+            <w:r>
+              <w:rPr>
+                <w:rFonts w:ascii="Courier New" w:hAnsi="Courier New" w:cs="Courier New"/>
+                <w:sz w:val="20"/>
+                <w:szCs w:val="20"/>
+              </w:rPr>
+              <w:t xml:space="preserve"> (i &gt; 0 &amp;&amp; i &lt; </w:t>
+            </w:r>
+            <w:proofErr w:type="spellStart"/>
+            <w:r>
+              <w:rPr>
+                <w:rFonts w:ascii="Courier New" w:hAnsi="Courier New" w:cs="Courier New"/>
+                <w:sz w:val="20"/>
+                <w:szCs w:val="20"/>
+              </w:rPr>
+              <w:t>values.length</w:t>
+            </w:r>
+            <w:proofErr w:type="spellEnd"/>
+            <w:r>
+              <w:rPr>
+                <w:rFonts w:ascii="Courier New" w:hAnsi="Courier New" w:cs="Courier New"/>
+                <w:sz w:val="20"/>
+                <w:szCs w:val="20"/>
+              </w:rPr>
+              <w:t xml:space="preserve"> - 1 &amp;&amp;</w:t>
+            </w:r>
+          </w:p>
+          <w:p>
+            <w:pPr>
+              <w:ind w:firstLine="0"/>
+              <w:rPr>
+                <w:rFonts w:ascii="Courier New" w:hAnsi="Courier New" w:cs="Courier New"/>
+                <w:sz w:val="20"/>
+                <w:szCs w:val="20"/>
+              </w:rPr>
+            </w:pPr>
+            <w:r>
+              <w:rPr>
+                <w:rFonts w:ascii="Courier New" w:hAnsi="Courier New" w:cs="Courier New"/>
+                <w:sz w:val="20"/>
+                <w:szCs w:val="20"/>
+              </w:rPr>
+              <w:t xml:space="preserve">                     </w:t>
+            </w:r>
+            <w:proofErr w:type="spellStart"/>
+            <w:r>
+              <w:rPr>
+                <w:rFonts w:ascii="Courier New" w:hAnsi="Courier New" w:cs="Courier New"/>
+                <w:sz w:val="20"/>
+                <w:szCs w:val="20"/>
+              </w:rPr>
+              <w:t>values</w:t>
+            </w:r>
+            <w:proofErr w:type="spellEnd"/>
+            <w:r>
+              <w:rPr>
+                <w:rFonts w:ascii="Courier New" w:hAnsi="Courier New" w:cs="Courier New"/>
+                <w:sz w:val="20"/>
+                <w:szCs w:val="20"/>
+              </w:rPr>
+              <w:t xml:space="preserve">[i] &gt; </w:t>
+            </w:r>
+            <w:proofErr w:type="spellStart"/>
+            <w:r>
+              <w:rPr>
+                <w:rFonts w:ascii="Courier New" w:hAnsi="Courier New" w:cs="Courier New"/>
+                <w:sz w:val="20"/>
+                <w:szCs w:val="20"/>
+              </w:rPr>
+              <w:t>values</w:t>
+            </w:r>
+            <w:proofErr w:type="spellEnd"/>
+            <w:r>
+              <w:rPr>
+                <w:rFonts w:ascii="Courier New" w:hAnsi="Courier New" w:cs="Courier New"/>
+                <w:sz w:val="20"/>
+                <w:szCs w:val="20"/>
+              </w:rPr>
+              <w:t xml:space="preserve">[i - 1] &amp;&amp; </w:t>
+            </w:r>
+            <w:proofErr w:type="spellStart"/>
+            <w:r>
+              <w:rPr>
+                <w:rFonts w:ascii="Courier New" w:hAnsi="Courier New" w:cs="Courier New"/>
+                <w:sz w:val="20"/>
+                <w:szCs w:val="20"/>
+              </w:rPr>
+              <w:t>values</w:t>
+            </w:r>
+            <w:proofErr w:type="spellEnd"/>
+            <w:r>
+              <w:rPr>
+                <w:rFonts w:ascii="Courier New" w:hAnsi="Courier New" w:cs="Courier New"/>
+                <w:sz w:val="20"/>
+                <w:szCs w:val="20"/>
+              </w:rPr>
+              <w:t xml:space="preserve">[i] &gt; </w:t>
+            </w:r>
+            <w:proofErr w:type="spellStart"/>
+            <w:r>
+              <w:rPr>
+                <w:rFonts w:ascii="Courier New" w:hAnsi="Courier New" w:cs="Courier New"/>
+                <w:sz w:val="20"/>
+                <w:szCs w:val="20"/>
+              </w:rPr>
+              <w:t>values</w:t>
+            </w:r>
+            <w:proofErr w:type="spellEnd"/>
+            <w:r>
+              <w:rPr>
+                <w:rFonts w:ascii="Courier New" w:hAnsi="Courier New" w:cs="Courier New"/>
+                <w:sz w:val="20"/>
+                <w:szCs w:val="20"/>
+              </w:rPr>
+              <w:t xml:space="preserve">[i + 1]) </w:t>
+            </w:r>
+            <w:proofErr w:type="spellStart"/>
+            <w:r>
+              <w:rPr>
+                <w:rFonts w:ascii="Courier New" w:hAnsi="Courier New" w:cs="Courier New"/>
+                <w:sz w:val="20"/>
+                <w:szCs w:val="20"/>
+              </w:rPr>
+              <w:t>isMax</w:t>
+            </w:r>
+            <w:proofErr w:type="spellEnd"/>
+            <w:r>
+              <w:rPr>
+                <w:rFonts w:ascii="Courier New" w:hAnsi="Courier New" w:cs="Courier New"/>
+                <w:sz w:val="20"/>
+                <w:szCs w:val="20"/>
+              </w:rPr>
+              <w:t xml:space="preserve"> = </w:t>
+            </w:r>
+            <w:proofErr w:type="spellStart"/>
+            <w:r>
+              <w:rPr>
+                <w:rFonts w:ascii="Courier New" w:hAnsi="Courier New" w:cs="Courier New"/>
+                <w:sz w:val="20"/>
+                <w:szCs w:val="20"/>
+              </w:rPr>
+              <w:t>true</w:t>
+            </w:r>
+            <w:proofErr w:type="spellEnd"/>
+            <w:r>
+              <w:rPr>
+                <w:rFonts w:ascii="Courier New" w:hAnsi="Courier New" w:cs="Courier New"/>
+                <w:sz w:val="20"/>
+                <w:szCs w:val="20"/>
+              </w:rPr>
+              <w:t>;</w:t>
+            </w:r>
+          </w:p>
+          <w:p>
+            <w:pPr>
+              <w:ind w:firstLine="0"/>
+              <w:rPr>
+                <w:rFonts w:ascii="Courier New" w:hAnsi="Courier New" w:cs="Courier New"/>
+                <w:sz w:val="20"/>
+                <w:szCs w:val="20"/>
+              </w:rPr>
+            </w:pPr>
+          </w:p>
+          <w:p>
+            <w:pPr>
+              <w:ind w:firstLine="0"/>
+              <w:rPr>
+                <w:rFonts w:ascii="Courier New" w:hAnsi="Courier New" w:cs="Courier New"/>
+                <w:sz w:val="20"/>
+                <w:szCs w:val="20"/>
+              </w:rPr>
+            </w:pPr>
+            <w:r>
+              <w:rPr>
+                <w:rFonts w:ascii="Courier New" w:hAnsi="Courier New" w:cs="Courier New"/>
+                <w:sz w:val="20"/>
+                <w:szCs w:val="20"/>
+              </w:rPr>
+              <w:t xml:space="preserve">            </w:t>
+            </w:r>
+            <w:proofErr w:type="spellStart"/>
+            <w:r>
+              <w:rPr>
+                <w:rFonts w:ascii="Courier New" w:hAnsi="Courier New" w:cs="Courier New"/>
+                <w:sz w:val="20"/>
+                <w:szCs w:val="20"/>
+              </w:rPr>
+              <w:t>if</w:t>
+            </w:r>
+            <w:proofErr w:type="spellEnd"/>
+            <w:r>
+              <w:rPr>
+                <w:rFonts w:ascii="Courier New" w:hAnsi="Courier New" w:cs="Courier New"/>
+                <w:sz w:val="20"/>
+                <w:szCs w:val="20"/>
+              </w:rPr>
+              <w:t xml:space="preserve"> (!</w:t>
+            </w:r>
+            <w:proofErr w:type="spellStart"/>
+            <w:r>
+              <w:rPr>
+                <w:rFonts w:ascii="Courier New" w:hAnsi="Courier New" w:cs="Courier New"/>
+                <w:sz w:val="20"/>
+                <w:szCs w:val="20"/>
+              </w:rPr>
+              <w:t>isMax</w:t>
+            </w:r>
+            <w:proofErr w:type="spellEnd"/>
+            <w:r>
+              <w:rPr>
+                <w:rFonts w:ascii="Courier New" w:hAnsi="Courier New" w:cs="Courier New"/>
+                <w:sz w:val="20"/>
+                <w:szCs w:val="20"/>
+              </w:rPr>
+              <w:t xml:space="preserve">) </w:t>
+            </w:r>
+            <w:proofErr w:type="spellStart"/>
+            <w:r>
+              <w:rPr>
+                <w:rFonts w:ascii="Courier New" w:hAnsi="Courier New" w:cs="Courier New"/>
+                <w:sz w:val="20"/>
+                <w:szCs w:val="20"/>
+              </w:rPr>
+              <w:t>result.add</w:t>
             </w:r>
             <w:proofErr w:type="spellEnd"/>
             <w:r>
@@ -19241,78 +20577,6 @@
                 <w:sz w:val="20"/>
                 <w:szCs w:val="20"/>
               </w:rPr>
-              <w:t>String</w:t>
-            </w:r>
-            <w:proofErr w:type="spellEnd"/>
-            <w:r>
-              <w:rPr>
-                <w:rFonts w:ascii="Courier New" w:hAnsi="Courier New" w:cs="Courier New"/>
-                <w:sz w:val="20"/>
-                <w:szCs w:val="20"/>
-              </w:rPr>
-              <w:t xml:space="preserve">[] </w:t>
-            </w:r>
-            <w:proofErr w:type="spellStart"/>
-            <w:r>
-              <w:rPr>
-                <w:rFonts w:ascii="Courier New" w:hAnsi="Courier New" w:cs="Courier New"/>
-                <w:sz w:val="20"/>
-                <w:szCs w:val="20"/>
-              </w:rPr>
-              <w:t>args</w:t>
-            </w:r>
-            <w:proofErr w:type="spellEnd"/>
-            <w:r>
-              <w:rPr>
-                <w:rFonts w:ascii="Courier New" w:hAnsi="Courier New" w:cs="Courier New"/>
-                <w:sz w:val="20"/>
-                <w:szCs w:val="20"/>
-              </w:rPr>
-              <w:t>) {</w:t>
-            </w:r>
-          </w:p>
-          <w:p>
-            <w:pPr>
-              <w:ind w:firstLine="0"/>
-              <w:rPr>
-                <w:rFonts w:ascii="Courier New" w:hAnsi="Courier New" w:cs="Courier New"/>
-                <w:sz w:val="20"/>
-                <w:szCs w:val="20"/>
-              </w:rPr>
-            </w:pPr>
-            <w:r>
-              <w:rPr>
-                <w:rFonts w:ascii="Courier New" w:hAnsi="Courier New" w:cs="Courier New"/>
-                <w:sz w:val="20"/>
-                <w:szCs w:val="20"/>
-              </w:rPr>
-              <w:t xml:space="preserve">         </w:t>
-            </w:r>
-            <w:proofErr w:type="spellStart"/>
-            <w:r>
-              <w:rPr>
-                <w:rFonts w:ascii="Courier New" w:hAnsi="Courier New" w:cs="Courier New"/>
-                <w:sz w:val="20"/>
-                <w:szCs w:val="20"/>
-              </w:rPr>
-              <w:t>int</w:t>
-            </w:r>
-            <w:proofErr w:type="spellEnd"/>
-            <w:r>
-              <w:rPr>
-                <w:rFonts w:ascii="Courier New" w:hAnsi="Courier New" w:cs="Courier New"/>
-                <w:sz w:val="20"/>
-                <w:szCs w:val="20"/>
-              </w:rPr>
-              <w:t xml:space="preserve">[] </w:t>
-            </w:r>
-            <w:proofErr w:type="spellStart"/>
-            <w:r>
-              <w:rPr>
-                <w:rFonts w:ascii="Courier New" w:hAnsi="Courier New" w:cs="Courier New"/>
-                <w:sz w:val="20"/>
-                <w:szCs w:val="20"/>
-              </w:rPr>
               <w:t>values</w:t>
             </w:r>
             <w:proofErr w:type="spellEnd"/>
@@ -19322,70 +20586,98 @@
                 <w:sz w:val="20"/>
                 <w:szCs w:val="20"/>
               </w:rPr>
-              <w:t xml:space="preserve"> = {18, 1, 3, 6, 7, -5};</w:t>
-            </w:r>
-          </w:p>
-          <w:p>
-            <w:pPr>
-              <w:ind w:firstLine="0"/>
-              <w:rPr>
-                <w:rFonts w:ascii="Courier New" w:hAnsi="Courier New" w:cs="Courier New"/>
-                <w:sz w:val="20"/>
-                <w:szCs w:val="20"/>
-              </w:rPr>
-            </w:pPr>
-            <w:r>
-              <w:rPr>
-                <w:rFonts w:ascii="Courier New" w:hAnsi="Courier New" w:cs="Courier New"/>
-                <w:sz w:val="20"/>
-                <w:szCs w:val="20"/>
-              </w:rPr>
-              <w:t xml:space="preserve">         </w:t>
-            </w:r>
-            <w:proofErr w:type="spellStart"/>
-            <w:r>
-              <w:rPr>
-                <w:rFonts w:ascii="Courier New" w:hAnsi="Courier New" w:cs="Courier New"/>
-                <w:sz w:val="20"/>
-                <w:szCs w:val="20"/>
-              </w:rPr>
-              <w:t>System.out.println</w:t>
-            </w:r>
-            <w:proofErr w:type="spellEnd"/>
-            <w:r>
-              <w:rPr>
-                <w:rFonts w:ascii="Courier New" w:hAnsi="Courier New" w:cs="Courier New"/>
-                <w:sz w:val="20"/>
-                <w:szCs w:val="20"/>
-              </w:rPr>
-              <w:t>("</w:t>
-            </w:r>
-            <w:proofErr w:type="spellStart"/>
-            <w:r>
-              <w:rPr>
-                <w:rFonts w:ascii="Courier New" w:hAnsi="Courier New" w:cs="Courier New"/>
-                <w:sz w:val="20"/>
-                <w:szCs w:val="20"/>
-              </w:rPr>
-              <w:t>original</w:t>
-            </w:r>
-            <w:proofErr w:type="spellEnd"/>
-            <w:r>
-              <w:rPr>
-                <w:rFonts w:ascii="Courier New" w:hAnsi="Courier New" w:cs="Courier New"/>
-                <w:sz w:val="20"/>
-                <w:szCs w:val="20"/>
-              </w:rPr>
-              <w:t xml:space="preserve">: " + </w:t>
-            </w:r>
-            <w:proofErr w:type="spellStart"/>
-            <w:r>
-              <w:rPr>
-                <w:rFonts w:ascii="Courier New" w:hAnsi="Courier New" w:cs="Courier New"/>
-                <w:sz w:val="20"/>
-                <w:szCs w:val="20"/>
-              </w:rPr>
-              <w:t>Arrays.toString</w:t>
+              <w:t>[i]);</w:t>
+            </w:r>
+          </w:p>
+          <w:p>
+            <w:pPr>
+              <w:ind w:firstLine="0"/>
+              <w:rPr>
+                <w:rFonts w:ascii="Courier New" w:hAnsi="Courier New" w:cs="Courier New"/>
+                <w:sz w:val="20"/>
+                <w:szCs w:val="20"/>
+              </w:rPr>
+            </w:pPr>
+            <w:r>
+              <w:rPr>
+                <w:rFonts w:ascii="Courier New" w:hAnsi="Courier New" w:cs="Courier New"/>
+                <w:sz w:val="20"/>
+                <w:szCs w:val="20"/>
+              </w:rPr>
+              <w:t xml:space="preserve">        }</w:t>
+            </w:r>
+          </w:p>
+          <w:p>
+            <w:pPr>
+              <w:ind w:firstLine="0"/>
+              <w:rPr>
+                <w:rFonts w:ascii="Courier New" w:hAnsi="Courier New" w:cs="Courier New"/>
+                <w:sz w:val="20"/>
+                <w:szCs w:val="20"/>
+              </w:rPr>
+            </w:pPr>
+          </w:p>
+          <w:p>
+            <w:pPr>
+              <w:ind w:firstLine="0"/>
+              <w:rPr>
+                <w:rFonts w:ascii="Courier New" w:hAnsi="Courier New" w:cs="Courier New"/>
+                <w:sz w:val="20"/>
+                <w:szCs w:val="20"/>
+              </w:rPr>
+            </w:pPr>
+            <w:r>
+              <w:rPr>
+                <w:rFonts w:ascii="Courier New" w:hAnsi="Courier New" w:cs="Courier New"/>
+                <w:sz w:val="20"/>
+                <w:szCs w:val="20"/>
+              </w:rPr>
+              <w:t xml:space="preserve">        </w:t>
+            </w:r>
+            <w:proofErr w:type="spellStart"/>
+            <w:r>
+              <w:rPr>
+                <w:rFonts w:ascii="Courier New" w:hAnsi="Courier New" w:cs="Courier New"/>
+                <w:sz w:val="20"/>
+                <w:szCs w:val="20"/>
+              </w:rPr>
+              <w:t>return</w:t>
+            </w:r>
+            <w:proofErr w:type="spellEnd"/>
+            <w:r>
+              <w:rPr>
+                <w:rFonts w:ascii="Courier New" w:hAnsi="Courier New" w:cs="Courier New"/>
+                <w:sz w:val="20"/>
+                <w:szCs w:val="20"/>
+              </w:rPr>
+              <w:t xml:space="preserve"> </w:t>
+            </w:r>
+            <w:proofErr w:type="spellStart"/>
+            <w:r>
+              <w:rPr>
+                <w:rFonts w:ascii="Courier New" w:hAnsi="Courier New" w:cs="Courier New"/>
+                <w:sz w:val="20"/>
+                <w:szCs w:val="20"/>
+              </w:rPr>
+              <w:t>result.stream</w:t>
+            </w:r>
+            <w:proofErr w:type="spellEnd"/>
+            <w:r>
+              <w:rPr>
+                <w:rFonts w:ascii="Courier New" w:hAnsi="Courier New" w:cs="Courier New"/>
+                <w:sz w:val="20"/>
+                <w:szCs w:val="20"/>
+              </w:rPr>
+              <w:t>().</w:t>
+            </w:r>
+            <w:proofErr w:type="spellStart"/>
+            <w:r>
+              <w:rPr>
+                <w:rFonts w:ascii="Courier New" w:hAnsi="Courier New" w:cs="Courier New"/>
+                <w:sz w:val="20"/>
+                <w:szCs w:val="20"/>
+              </w:rPr>
+              <w:t>mapToInt</w:t>
             </w:r>
             <w:proofErr w:type="spellEnd"/>
             <w:r>
@@ -19403,349 +20695,43 @@
                 <w:sz w:val="20"/>
                 <w:szCs w:val="20"/>
               </w:rPr>
-              <w:t>values</w:t>
-            </w:r>
-            <w:proofErr w:type="spellEnd"/>
-            <w:r>
-              <w:rPr>
-                <w:rFonts w:ascii="Courier New" w:hAnsi="Courier New" w:cs="Courier New"/>
-                <w:sz w:val="20"/>
-                <w:szCs w:val="20"/>
-              </w:rPr>
-              <w:t>));</w:t>
-            </w:r>
-          </w:p>
-          <w:p>
-            <w:pPr>
-              <w:ind w:firstLine="0"/>
-              <w:rPr>
-                <w:rFonts w:ascii="Courier New" w:hAnsi="Courier New" w:cs="Courier New"/>
-                <w:sz w:val="20"/>
-                <w:szCs w:val="20"/>
-              </w:rPr>
-            </w:pPr>
-            <w:r>
-              <w:rPr>
-                <w:rFonts w:ascii="Courier New" w:hAnsi="Courier New" w:cs="Courier New"/>
-                <w:sz w:val="20"/>
-                <w:szCs w:val="20"/>
-              </w:rPr>
-              <w:t xml:space="preserve">          </w:t>
-            </w:r>
-            <w:proofErr w:type="spellStart"/>
-            <w:r>
-              <w:rPr>
-                <w:rFonts w:ascii="Courier New" w:hAnsi="Courier New" w:cs="Courier New"/>
-                <w:sz w:val="20"/>
-                <w:szCs w:val="20"/>
-              </w:rPr>
-              <w:t>System.out.println</w:t>
-            </w:r>
-            <w:proofErr w:type="spellEnd"/>
-            <w:r>
-              <w:rPr>
-                <w:rFonts w:ascii="Courier New" w:hAnsi="Courier New" w:cs="Courier New"/>
-                <w:sz w:val="20"/>
-                <w:szCs w:val="20"/>
-              </w:rPr>
-              <w:t>("</w:t>
-            </w:r>
-            <w:proofErr w:type="spellStart"/>
-            <w:r>
-              <w:rPr>
-                <w:rFonts w:ascii="Courier New" w:hAnsi="Courier New" w:cs="Courier New"/>
-                <w:sz w:val="20"/>
-                <w:szCs w:val="20"/>
-              </w:rPr>
-              <w:t>removed</w:t>
-            </w:r>
-            <w:proofErr w:type="spellEnd"/>
-            <w:r>
-              <w:rPr>
-                <w:rFonts w:ascii="Courier New" w:hAnsi="Courier New" w:cs="Courier New"/>
-                <w:sz w:val="20"/>
-                <w:szCs w:val="20"/>
-              </w:rPr>
-              <w:t xml:space="preserve">: " + </w:t>
-            </w:r>
-            <w:proofErr w:type="spellStart"/>
-            <w:r>
-              <w:rPr>
-                <w:rFonts w:ascii="Courier New" w:hAnsi="Courier New" w:cs="Courier New"/>
-                <w:sz w:val="20"/>
-                <w:szCs w:val="20"/>
-              </w:rPr>
-              <w:t>Arrays.toString</w:t>
-            </w:r>
-            <w:proofErr w:type="spellEnd"/>
-            <w:r>
-              <w:rPr>
-                <w:rFonts w:ascii="Courier New" w:hAnsi="Courier New" w:cs="Courier New"/>
-                <w:sz w:val="20"/>
-                <w:szCs w:val="20"/>
-              </w:rPr>
-              <w:t>(</w:t>
-            </w:r>
-            <w:proofErr w:type="spellStart"/>
-            <w:r>
-              <w:rPr>
-                <w:rFonts w:ascii="Courier New" w:hAnsi="Courier New" w:cs="Courier New"/>
-                <w:sz w:val="20"/>
-                <w:szCs w:val="20"/>
-              </w:rPr>
-              <w:t>removeLocalMaxima</w:t>
-            </w:r>
-            <w:proofErr w:type="spellEnd"/>
-            <w:r>
-              <w:rPr>
-                <w:rFonts w:ascii="Courier New" w:hAnsi="Courier New" w:cs="Courier New"/>
-                <w:sz w:val="20"/>
-                <w:szCs w:val="20"/>
-              </w:rPr>
-              <w:t>(</w:t>
-            </w:r>
-            <w:proofErr w:type="spellStart"/>
-            <w:r>
-              <w:rPr>
-                <w:rFonts w:ascii="Courier New" w:hAnsi="Courier New" w:cs="Courier New"/>
-                <w:sz w:val="20"/>
-                <w:szCs w:val="20"/>
-              </w:rPr>
-              <w:t>values</w:t>
-            </w:r>
-            <w:proofErr w:type="spellEnd"/>
-            <w:r>
-              <w:rPr>
-                <w:rFonts w:ascii="Courier New" w:hAnsi="Courier New" w:cs="Courier New"/>
-                <w:sz w:val="20"/>
-                <w:szCs w:val="20"/>
-              </w:rPr>
-              <w:t>)));</w:t>
-            </w:r>
-          </w:p>
-          <w:p>
-            <w:pPr>
-              <w:ind w:firstLine="0"/>
-              <w:rPr>
-                <w:rFonts w:ascii="Courier New" w:hAnsi="Courier New" w:cs="Courier New"/>
-                <w:sz w:val="20"/>
-                <w:szCs w:val="20"/>
-              </w:rPr>
-            </w:pPr>
-            <w:r>
-              <w:rPr>
-                <w:rFonts w:ascii="Courier New" w:hAnsi="Courier New" w:cs="Courier New"/>
-                <w:sz w:val="20"/>
-                <w:szCs w:val="20"/>
-              </w:rPr>
-              <w:t xml:space="preserve">     }</w:t>
-            </w:r>
-          </w:p>
-          <w:p>
-            <w:pPr>
-              <w:ind w:firstLine="0"/>
-              <w:rPr>
-                <w:rFonts w:ascii="Courier New" w:hAnsi="Courier New" w:cs="Courier New"/>
-                <w:sz w:val="20"/>
-                <w:szCs w:val="20"/>
-              </w:rPr>
-            </w:pPr>
-            <w:r>
-              <w:rPr>
-                <w:rFonts w:ascii="Courier New" w:hAnsi="Courier New" w:cs="Courier New"/>
-                <w:sz w:val="20"/>
-                <w:szCs w:val="20"/>
-              </w:rPr>
-              <w:t xml:space="preserve"> </w:t>
-            </w:r>
-          </w:p>
-          <w:p>
-            <w:pPr>
-              <w:ind w:firstLine="0"/>
-              <w:rPr>
-                <w:rFonts w:ascii="Courier New" w:hAnsi="Courier New" w:cs="Courier New"/>
-                <w:sz w:val="20"/>
-                <w:szCs w:val="20"/>
-              </w:rPr>
-            </w:pPr>
-            <w:r>
-              <w:rPr>
-                <w:rFonts w:ascii="Courier New" w:hAnsi="Courier New" w:cs="Courier New"/>
-                <w:sz w:val="20"/>
-                <w:szCs w:val="20"/>
-              </w:rPr>
-              <w:t xml:space="preserve">     </w:t>
-            </w:r>
-            <w:proofErr w:type="spellStart"/>
-            <w:r>
-              <w:rPr>
-                <w:rFonts w:ascii="Courier New" w:hAnsi="Courier New" w:cs="Courier New"/>
-                <w:sz w:val="20"/>
-                <w:szCs w:val="20"/>
-              </w:rPr>
-              <w:t>private</w:t>
-            </w:r>
-            <w:proofErr w:type="spellEnd"/>
-            <w:r>
-              <w:rPr>
-                <w:rFonts w:ascii="Courier New" w:hAnsi="Courier New" w:cs="Courier New"/>
-                <w:sz w:val="20"/>
-                <w:szCs w:val="20"/>
-              </w:rPr>
-              <w:t xml:space="preserve"> </w:t>
-            </w:r>
-            <w:proofErr w:type="spellStart"/>
-            <w:r>
-              <w:rPr>
-                <w:rFonts w:ascii="Courier New" w:hAnsi="Courier New" w:cs="Courier New"/>
-                <w:sz w:val="20"/>
-                <w:szCs w:val="20"/>
-              </w:rPr>
-              <w:t>static</w:t>
-            </w:r>
-            <w:proofErr w:type="spellEnd"/>
-            <w:r>
-              <w:rPr>
-                <w:rFonts w:ascii="Courier New" w:hAnsi="Courier New" w:cs="Courier New"/>
-                <w:sz w:val="20"/>
-                <w:szCs w:val="20"/>
-              </w:rPr>
-              <w:t xml:space="preserve"> </w:t>
-            </w:r>
-            <w:proofErr w:type="spellStart"/>
-            <w:r>
-              <w:rPr>
-                <w:rFonts w:ascii="Courier New" w:hAnsi="Courier New" w:cs="Courier New"/>
-                <w:sz w:val="20"/>
-                <w:szCs w:val="20"/>
-              </w:rPr>
-              <w:t>int</w:t>
-            </w:r>
-            <w:proofErr w:type="spellEnd"/>
-            <w:r>
-              <w:rPr>
-                <w:rFonts w:ascii="Courier New" w:hAnsi="Courier New" w:cs="Courier New"/>
-                <w:sz w:val="20"/>
-                <w:szCs w:val="20"/>
-              </w:rPr>
-              <w:t xml:space="preserve">[] </w:t>
-            </w:r>
-            <w:proofErr w:type="spellStart"/>
-            <w:r>
-              <w:rPr>
-                <w:rFonts w:ascii="Courier New" w:hAnsi="Courier New" w:cs="Courier New"/>
-                <w:sz w:val="20"/>
-                <w:szCs w:val="20"/>
-              </w:rPr>
-              <w:t>removeLocalMaxima</w:t>
-            </w:r>
-            <w:proofErr w:type="spellEnd"/>
-            <w:r>
-              <w:rPr>
-                <w:rFonts w:ascii="Courier New" w:hAnsi="Courier New" w:cs="Courier New"/>
-                <w:sz w:val="20"/>
-                <w:szCs w:val="20"/>
-              </w:rPr>
-              <w:t>(</w:t>
-            </w:r>
-            <w:proofErr w:type="spellStart"/>
-            <w:r>
-              <w:rPr>
-                <w:rFonts w:ascii="Courier New" w:hAnsi="Courier New" w:cs="Courier New"/>
-                <w:sz w:val="20"/>
-                <w:szCs w:val="20"/>
-              </w:rPr>
-              <w:t>int</w:t>
-            </w:r>
-            <w:proofErr w:type="spellEnd"/>
-            <w:r>
-              <w:rPr>
-                <w:rFonts w:ascii="Courier New" w:hAnsi="Courier New" w:cs="Courier New"/>
-                <w:sz w:val="20"/>
-                <w:szCs w:val="20"/>
-              </w:rPr>
-              <w:t xml:space="preserve">[] </w:t>
-            </w:r>
-            <w:proofErr w:type="spellStart"/>
-            <w:r>
-              <w:rPr>
-                <w:rFonts w:ascii="Courier New" w:hAnsi="Courier New" w:cs="Courier New"/>
-                <w:sz w:val="20"/>
-                <w:szCs w:val="20"/>
-              </w:rPr>
-              <w:t>values</w:t>
-            </w:r>
-            <w:proofErr w:type="spellEnd"/>
-            <w:r>
-              <w:rPr>
-                <w:rFonts w:ascii="Courier New" w:hAnsi="Courier New" w:cs="Courier New"/>
-                <w:sz w:val="20"/>
-                <w:szCs w:val="20"/>
-              </w:rPr>
-              <w:t>) {</w:t>
-            </w:r>
-          </w:p>
-          <w:p>
-            <w:pPr>
-              <w:ind w:firstLine="0"/>
-              <w:rPr>
-                <w:rFonts w:ascii="Courier New" w:hAnsi="Courier New" w:cs="Courier New"/>
-                <w:sz w:val="20"/>
-                <w:szCs w:val="20"/>
-              </w:rPr>
-            </w:pPr>
-            <w:r>
-              <w:rPr>
-                <w:rFonts w:ascii="Courier New" w:hAnsi="Courier New" w:cs="Courier New"/>
-                <w:sz w:val="20"/>
-                <w:szCs w:val="20"/>
-              </w:rPr>
-              <w:t xml:space="preserve">         </w:t>
-            </w:r>
-            <w:proofErr w:type="spellStart"/>
-            <w:r>
-              <w:rPr>
-                <w:rFonts w:ascii="Courier New" w:hAnsi="Courier New" w:cs="Courier New"/>
-                <w:sz w:val="20"/>
-                <w:szCs w:val="20"/>
-              </w:rPr>
-              <w:t>int</w:t>
-            </w:r>
-            <w:proofErr w:type="spellEnd"/>
-            <w:r>
-              <w:rPr>
-                <w:rFonts w:ascii="Courier New" w:hAnsi="Courier New" w:cs="Courier New"/>
-                <w:sz w:val="20"/>
-                <w:szCs w:val="20"/>
-              </w:rPr>
-              <w:t xml:space="preserve">[] </w:t>
-            </w:r>
-            <w:proofErr w:type="spellStart"/>
-            <w:r>
-              <w:rPr>
-                <w:rFonts w:ascii="Courier New" w:hAnsi="Courier New" w:cs="Courier New"/>
-                <w:sz w:val="20"/>
-                <w:szCs w:val="20"/>
-              </w:rPr>
-              <w:t>array</w:t>
-            </w:r>
-            <w:proofErr w:type="spellEnd"/>
-            <w:r>
-              <w:rPr>
-                <w:rFonts w:ascii="Courier New" w:hAnsi="Courier New" w:cs="Courier New"/>
-                <w:sz w:val="20"/>
-                <w:szCs w:val="20"/>
-              </w:rPr>
-              <w:t xml:space="preserve"> = </w:t>
-            </w:r>
-            <w:proofErr w:type="spellStart"/>
-            <w:r>
-              <w:rPr>
-                <w:rFonts w:ascii="Courier New" w:hAnsi="Courier New" w:cs="Courier New"/>
-                <w:sz w:val="20"/>
-                <w:szCs w:val="20"/>
-              </w:rPr>
-              <w:t>values.clone</w:t>
+              <w:t>Integer</w:t>
+            </w:r>
+            <w:proofErr w:type="spellEnd"/>
+            <w:r>
+              <w:rPr>
+                <w:rFonts w:ascii="Courier New" w:hAnsi="Courier New" w:cs="Courier New"/>
+                <w:sz w:val="20"/>
+                <w:szCs w:val="20"/>
+              </w:rPr>
+              <w:t>::</w:t>
+            </w:r>
+            <w:proofErr w:type="spellStart"/>
+            <w:r>
+              <w:rPr>
+                <w:rFonts w:ascii="Courier New" w:hAnsi="Courier New" w:cs="Courier New"/>
+                <w:sz w:val="20"/>
+                <w:szCs w:val="20"/>
+              </w:rPr>
+              <w:t>intValue</w:t>
+            </w:r>
+            <w:proofErr w:type="spellEnd"/>
+            <w:r>
+              <w:rPr>
+                <w:rFonts w:ascii="Courier New" w:hAnsi="Courier New" w:cs="Courier New"/>
+                <w:sz w:val="20"/>
+                <w:szCs w:val="20"/>
+              </w:rPr>
+              <w:t>).</w:t>
+            </w:r>
+            <w:proofErr w:type="spellStart"/>
+            <w:r>
+              <w:rPr>
+                <w:rFonts w:ascii="Courier New" w:hAnsi="Courier New" w:cs="Courier New"/>
+                <w:sz w:val="20"/>
+                <w:szCs w:val="20"/>
+              </w:rPr>
+              <w:t>toArray</w:t>
             </w:r>
             <w:proofErr w:type="spellEnd"/>
             <w:r>
@@ -19772,223 +20758,25 @@
                 <w:sz w:val="20"/>
                 <w:szCs w:val="20"/>
               </w:rPr>
-              <w:t xml:space="preserve">         </w:t>
-            </w:r>
-            <w:proofErr w:type="spellStart"/>
-            <w:r>
-              <w:rPr>
-                <w:rFonts w:ascii="Courier New" w:hAnsi="Courier New" w:cs="Courier New"/>
-                <w:sz w:val="20"/>
-                <w:szCs w:val="20"/>
-              </w:rPr>
-              <w:t>return</w:t>
-            </w:r>
-            <w:proofErr w:type="spellEnd"/>
-            <w:r>
-              <w:rPr>
-                <w:rFonts w:ascii="Courier New" w:hAnsi="Courier New" w:cs="Courier New"/>
-                <w:sz w:val="20"/>
-                <w:szCs w:val="20"/>
-              </w:rPr>
-              <w:t xml:space="preserve"> </w:t>
-            </w:r>
-            <w:proofErr w:type="spellStart"/>
-            <w:r>
-              <w:rPr>
-                <w:rFonts w:ascii="Courier New" w:hAnsi="Courier New" w:cs="Courier New"/>
-                <w:sz w:val="20"/>
-                <w:szCs w:val="20"/>
-              </w:rPr>
-              <w:t>Arrays.stream</w:t>
-            </w:r>
-            <w:proofErr w:type="spellEnd"/>
-            <w:r>
-              <w:rPr>
-                <w:rFonts w:ascii="Courier New" w:hAnsi="Courier New" w:cs="Courier New"/>
-                <w:sz w:val="20"/>
-                <w:szCs w:val="20"/>
-              </w:rPr>
-              <w:t>(</w:t>
-            </w:r>
-            <w:proofErr w:type="spellStart"/>
-            <w:r>
-              <w:rPr>
-                <w:rFonts w:ascii="Courier New" w:hAnsi="Courier New" w:cs="Courier New"/>
-                <w:sz w:val="20"/>
-                <w:szCs w:val="20"/>
-              </w:rPr>
-              <w:t>array</w:t>
-            </w:r>
-            <w:proofErr w:type="spellEnd"/>
-            <w:r>
-              <w:rPr>
-                <w:rFonts w:ascii="Courier New" w:hAnsi="Courier New" w:cs="Courier New"/>
-                <w:sz w:val="20"/>
-                <w:szCs w:val="20"/>
-              </w:rPr>
-              <w:t>).</w:t>
-            </w:r>
-            <w:proofErr w:type="spellStart"/>
-            <w:r>
-              <w:rPr>
-                <w:rFonts w:ascii="Courier New" w:hAnsi="Courier New" w:cs="Courier New"/>
-                <w:sz w:val="20"/>
-                <w:szCs w:val="20"/>
-              </w:rPr>
-              <w:t>filter</w:t>
-            </w:r>
-            <w:proofErr w:type="spellEnd"/>
-            <w:r>
-              <w:rPr>
-                <w:rFonts w:ascii="Courier New" w:hAnsi="Courier New" w:cs="Courier New"/>
-                <w:sz w:val="20"/>
-                <w:szCs w:val="20"/>
-              </w:rPr>
-              <w:t xml:space="preserve">(i -&gt; i &lt; </w:t>
-            </w:r>
-            <w:proofErr w:type="spellStart"/>
-            <w:r>
-              <w:rPr>
-                <w:rFonts w:ascii="Courier New" w:hAnsi="Courier New" w:cs="Courier New"/>
-                <w:sz w:val="20"/>
-                <w:szCs w:val="20"/>
-              </w:rPr>
-              <w:t>Arrays.stream</w:t>
-            </w:r>
-            <w:proofErr w:type="spellEnd"/>
-            <w:r>
-              <w:rPr>
-                <w:rFonts w:ascii="Courier New" w:hAnsi="Courier New" w:cs="Courier New"/>
-                <w:sz w:val="20"/>
-                <w:szCs w:val="20"/>
-              </w:rPr>
-              <w:t>(</w:t>
-            </w:r>
-            <w:proofErr w:type="spellStart"/>
-            <w:r>
-              <w:rPr>
-                <w:rFonts w:ascii="Courier New" w:hAnsi="Courier New" w:cs="Courier New"/>
-                <w:sz w:val="20"/>
-                <w:szCs w:val="20"/>
-              </w:rPr>
-              <w:t>values</w:t>
-            </w:r>
-            <w:proofErr w:type="spellEnd"/>
-            <w:r>
-              <w:rPr>
-                <w:rFonts w:ascii="Courier New" w:hAnsi="Courier New" w:cs="Courier New"/>
-                <w:sz w:val="20"/>
-                <w:szCs w:val="20"/>
-              </w:rPr>
-              <w:t>).</w:t>
-            </w:r>
-            <w:proofErr w:type="spellStart"/>
-            <w:r>
-              <w:rPr>
-                <w:rFonts w:ascii="Courier New" w:hAnsi="Courier New" w:cs="Courier New"/>
-                <w:sz w:val="20"/>
-                <w:szCs w:val="20"/>
-              </w:rPr>
-              <w:t>max</w:t>
-            </w:r>
-            <w:proofErr w:type="spellEnd"/>
-            <w:r>
-              <w:rPr>
-                <w:rFonts w:ascii="Courier New" w:hAnsi="Courier New" w:cs="Courier New"/>
-                <w:sz w:val="20"/>
-                <w:szCs w:val="20"/>
-              </w:rPr>
-              <w:t>().</w:t>
-            </w:r>
-            <w:proofErr w:type="spellStart"/>
-            <w:r>
-              <w:rPr>
-                <w:rFonts w:ascii="Courier New" w:hAnsi="Courier New" w:cs="Courier New"/>
-                <w:sz w:val="20"/>
-                <w:szCs w:val="20"/>
-              </w:rPr>
-              <w:t>getAsInt</w:t>
-            </w:r>
-            <w:proofErr w:type="spellEnd"/>
-            <w:r>
-              <w:rPr>
-                <w:rFonts w:ascii="Courier New" w:hAnsi="Courier New" w:cs="Courier New"/>
-                <w:sz w:val="20"/>
-                <w:szCs w:val="20"/>
-              </w:rPr>
-              <w:t>()).</w:t>
-            </w:r>
-            <w:proofErr w:type="spellStart"/>
-            <w:r>
-              <w:rPr>
-                <w:rFonts w:ascii="Courier New" w:hAnsi="Courier New" w:cs="Courier New"/>
-                <w:sz w:val="20"/>
-                <w:szCs w:val="20"/>
-              </w:rPr>
-              <w:t>toArray</w:t>
-            </w:r>
-            <w:proofErr w:type="spellEnd"/>
-            <w:r>
-              <w:rPr>
-                <w:rFonts w:ascii="Courier New" w:hAnsi="Courier New" w:cs="Courier New"/>
-                <w:sz w:val="20"/>
-                <w:szCs w:val="20"/>
-              </w:rPr>
-              <w:t>();</w:t>
-            </w:r>
-          </w:p>
-          <w:p>
-            <w:pPr>
-              <w:ind w:firstLine="0"/>
-              <w:rPr>
-                <w:rFonts w:ascii="Courier New" w:hAnsi="Courier New" w:cs="Courier New"/>
-                <w:sz w:val="20"/>
-                <w:szCs w:val="20"/>
-              </w:rPr>
-            </w:pPr>
-            <w:r>
-              <w:rPr>
-                <w:rFonts w:ascii="Courier New" w:hAnsi="Courier New" w:cs="Courier New"/>
-                <w:sz w:val="20"/>
-                <w:szCs w:val="20"/>
-              </w:rPr>
-              <w:t xml:space="preserve">     }</w:t>
-            </w:r>
-          </w:p>
-          <w:p>
-            <w:pPr>
-              <w:ind w:firstLine="0"/>
-              <w:rPr>
-                <w:rFonts w:ascii="Courier New" w:hAnsi="Courier New" w:cs="Courier New"/>
-                <w:sz w:val="20"/>
-                <w:szCs w:val="20"/>
-              </w:rPr>
-            </w:pPr>
-            <w:r>
-              <w:rPr>
-                <w:rFonts w:ascii="Courier New" w:hAnsi="Courier New" w:cs="Courier New"/>
-                <w:sz w:val="20"/>
-                <w:szCs w:val="20"/>
-              </w:rPr>
-              <w:t xml:space="preserve"> </w:t>
-            </w:r>
-          </w:p>
-          <w:p>
-            <w:pPr>
-              <w:ind w:firstLine="0"/>
-              <w:rPr>
-                <w:rFonts w:ascii="Courier New" w:hAnsi="Courier New" w:cs="Courier New"/>
-                <w:sz w:val="20"/>
-                <w:szCs w:val="20"/>
-              </w:rPr>
-            </w:pPr>
-            <w:r>
-              <w:rPr>
-                <w:rFonts w:ascii="Courier New" w:hAnsi="Courier New" w:cs="Courier New"/>
-                <w:sz w:val="20"/>
-                <w:szCs w:val="20"/>
-              </w:rPr>
-              <w:t xml:space="preserve"> }</w:t>
+              <w:t xml:space="preserve">    }</w:t>
+            </w:r>
+          </w:p>
+          <w:p>
+            <w:pPr>
+              <w:ind w:firstLine="0"/>
+              <w:rPr>
+                <w:rFonts w:ascii="Courier New" w:hAnsi="Courier New" w:cs="Courier New"/>
+                <w:sz w:val="20"/>
+                <w:szCs w:val="20"/>
+              </w:rPr>
+            </w:pPr>
+            <w:r>
+              <w:rPr>
+                <w:rFonts w:ascii="Courier New" w:hAnsi="Courier New" w:cs="Courier New"/>
+                <w:sz w:val="20"/>
+                <w:szCs w:val="20"/>
+              </w:rPr>
+              <w:t>}</w:t>
             </w:r>
           </w:p>
         </w:tc>
@@ -20260,74 +21048,6 @@
           <w:szCs w:val="28"/>
         </w:rPr>
       </w:pPr>
-    </w:p>
-    <w:p>
-      <w:pPr>
-        <w:spacing w:after="0" w:line="360" w:lineRule="auto"/>
-        <w:ind w:left="709" w:firstLine="709"/>
-        <w:rPr>
-          <w:rFonts w:cs="Times New Roman"/>
-          <w:b/>
-          <w:szCs w:val="28"/>
-        </w:rPr>
-      </w:pPr>
-    </w:p>
-    <w:p>
-      <w:pPr>
-        <w:spacing w:after="0" w:line="360" w:lineRule="auto"/>
-        <w:ind w:left="709" w:firstLine="709"/>
-        <w:rPr>
-          <w:rFonts w:cs="Times New Roman"/>
-          <w:b/>
-          <w:szCs w:val="28"/>
-        </w:rPr>
-      </w:pPr>
-    </w:p>
-    <w:p>
-      <w:pPr>
-        <w:spacing w:after="0" w:line="360" w:lineRule="auto"/>
-        <w:ind w:left="709" w:firstLine="709"/>
-        <w:rPr>
-          <w:rFonts w:cs="Times New Roman"/>
-          <w:b/>
-          <w:szCs w:val="28"/>
-        </w:rPr>
-      </w:pPr>
-    </w:p>
-    <w:p>
-      <w:pPr>
-        <w:spacing w:after="0" w:line="360" w:lineRule="auto"/>
-        <w:ind w:left="709" w:firstLine="709"/>
-        <w:rPr>
-          <w:rFonts w:cs="Times New Roman"/>
-          <w:b/>
-          <w:szCs w:val="28"/>
-        </w:rPr>
-      </w:pPr>
-    </w:p>
-    <w:p>
-      <w:pPr>
-        <w:spacing w:after="0" w:line="360" w:lineRule="auto"/>
-        <w:ind w:left="709" w:firstLine="709"/>
-        <w:rPr>
-          <w:rFonts w:cs="Times New Roman"/>
-          <w:b/>
-          <w:szCs w:val="28"/>
-        </w:rPr>
-      </w:pPr>
-    </w:p>
-    <w:p>
-      <w:pPr>
-        <w:spacing w:after="0" w:line="360" w:lineRule="auto"/>
-        <w:ind w:left="709" w:firstLine="709"/>
-        <w:rPr>
-          <w:rFonts w:cs="Times New Roman"/>
-          <w:b/>
-          <w:szCs w:val="28"/>
-        </w:rPr>
-      </w:pPr>
-      <w:bookmarkStart w:id="1" w:name="_GoBack"/>
-      <w:bookmarkEnd w:id="1"/>
       <w:r>
         <w:rPr>
           <w:rFonts w:cs="Times New Roman"/>
@@ -20353,7 +21073,9 @@
         <w:rPr>
           <w:rFonts w:cs="Times New Roman"/>
           <w:b/>
-          <w:szCs w:val="28"/>
+          <w:noProof/>
+          <w:szCs w:val="28"/>
+          <w:lang w:eastAsia="uk-UA"/>
         </w:rPr>
         <w:drawing>
           <wp:inline distT="0" distB="0" distL="0" distR="0" wp14:anchorId="0170B539" wp14:editId="6119BBF8">
@@ -20428,8 +21150,9 @@
         <w:rPr>
           <w:rFonts w:cs="Times New Roman"/>
           <w:b/>
-          <w:szCs w:val="28"/>
-          <w:lang w:val="en-US"/>
+          <w:noProof/>
+          <w:szCs w:val="28"/>
+          <w:lang w:eastAsia="uk-UA"/>
         </w:rPr>
         <w:drawing>
           <wp:inline distT="0" distB="0" distL="0" distR="0" wp14:anchorId="4A2F6DC9" wp14:editId="1893A08C">
@@ -22599,6 +23322,44 @@
     <w:p>
       <w:pPr>
         <w:spacing w:after="0" w:line="360" w:lineRule="auto"/>
+        <w:rPr>
+          <w:rFonts w:cs="Times New Roman"/>
+          <w:b/>
+          <w:szCs w:val="28"/>
+        </w:rPr>
+      </w:pPr>
+      <w:r>
+        <w:t xml:space="preserve">Посилання на </w:t>
+      </w:r>
+      <w:proofErr w:type="spellStart"/>
+      <w:r>
+        <w:rPr>
+          <w:lang w:val="en-US"/>
+        </w:rPr>
+        <w:t>github</w:t>
+      </w:r>
+      <w:proofErr w:type="spellEnd"/>
+      <w:r>
+        <w:t>:</w:t>
+      </w:r>
+      <w:r>
+        <w:t xml:space="preserve"> </w:t>
+      </w:r>
+      <w:hyperlink r:id="rId39" w:history="1">
+        <w:r>
+          <w:rPr>
+            <w:rStyle w:val="a4"/>
+          </w:rPr>
+          <w:t>https://github.com/Lizarebenokk/OOP-KB-232-Liza-Rebenok/tree/main</w:t>
+        </w:r>
+      </w:hyperlink>
+      <w:r>
+        <w:t xml:space="preserve"> </w:t>
+      </w:r>
+    </w:p>
+    <w:p>
+      <w:pPr>
+        <w:spacing w:after="0" w:line="360" w:lineRule="auto"/>
         <w:ind w:left="720" w:firstLine="0"/>
         <w:rPr>
           <w:rFonts w:cs="Times New Roman"/>
@@ -22607,7 +23368,7 @@
       </w:pPr>
     </w:p>
     <w:sectPr>
-      <w:headerReference w:type="default" r:id="rId39"/>
+      <w:headerReference w:type="default" r:id="rId40"/>
       <w:pgSz w:w="12240" w:h="15840"/>
       <w:pgMar w:top="1134" w:right="851" w:bottom="1134" w:left="1701" w:header="720" w:footer="720" w:gutter="0"/>
       <w:cols w:space="720"/>
@@ -25936,7 +26697,7 @@
 </file>
 
 <file path=customXml/itemProps1.xml><?xml version="1.0" encoding="utf-8"?>
-<ds:datastoreItem xmlns:ds="http://schemas.openxmlformats.org/officeDocument/2006/customXml" ds:itemID="{DDFF2D82-A84E-47B8-BB27-9F76A7FB10F1}">
+<ds:datastoreItem xmlns:ds="http://schemas.openxmlformats.org/officeDocument/2006/customXml" ds:itemID="{52CEB031-B8AD-45B3-83FC-E06FBA063A92}">
   <ds:schemaRefs>
     <ds:schemaRef ds:uri="http://schemas.openxmlformats.org/officeDocument/2006/bibliography"/>
   </ds:schemaRefs>

</xml_diff>